<commit_message>
Project plan apendices. Balo
</commit_message>
<xml_diff>
--- a/Documents/ProjectPlan.docx
+++ b/Documents/ProjectPlan.docx
@@ -1,6 +1,6 @@
 
 <file path=word/document.xml><?xml version="1.0" encoding="utf-8"?>
-<w:document xmlns:wpc="http://schemas.microsoft.com/office/word/2010/wordprocessingCanvas" xmlns:cx="http://schemas.microsoft.com/office/drawing/2014/chartex" xmlns:cx1="http://schemas.microsoft.com/office/drawing/2015/9/8/chartex" xmlns:cx2="http://schemas.microsoft.com/office/drawing/2015/10/21/chartex" xmlns:mc="http://schemas.openxmlformats.org/markup-compatibility/2006" xmlns:o="urn:schemas-microsoft-com:office:office" xmlns:r="http://schemas.openxmlformats.org/officeDocument/2006/relationships" xmlns:m="http://schemas.openxmlformats.org/officeDocument/2006/math" xmlns:v="urn:schemas-microsoft-com:vml" xmlns:wp14="http://schemas.microsoft.com/office/word/2010/wordprocessingDrawing" xmlns:wp="http://schemas.openxmlformats.org/drawingml/2006/wordprocessingDrawing" xmlns:w10="urn:schemas-microsoft-com:office:word" xmlns:w="http://schemas.openxmlformats.org/wordprocessingml/2006/main" xmlns:w14="http://schemas.microsoft.com/office/word/2010/wordml" xmlns:w15="http://schemas.microsoft.com/office/word/2012/wordml" xmlns:w16se="http://schemas.microsoft.com/office/word/2015/wordml/symex" xmlns:wpg="http://schemas.microsoft.com/office/word/2010/wordprocessingGroup" xmlns:wpi="http://schemas.microsoft.com/office/word/2010/wordprocessingInk" xmlns:wne="http://schemas.microsoft.com/office/word/2006/wordml" xmlns:wps="http://schemas.microsoft.com/office/word/2010/wordprocessingShape" mc:Ignorable="w14 w15 w16se wp14">
+<w:document xmlns:ve="http://schemas.openxmlformats.org/markup-compatibility/2006" xmlns:o="urn:schemas-microsoft-com:office:office" xmlns:r="http://schemas.openxmlformats.org/officeDocument/2006/relationships" xmlns:m="http://schemas.openxmlformats.org/officeDocument/2006/math" xmlns:v="urn:schemas-microsoft-com:vml" xmlns:wp="http://schemas.openxmlformats.org/drawingml/2006/wordprocessingDrawing" xmlns:w10="urn:schemas-microsoft-com:office:word" xmlns:w="http://schemas.openxmlformats.org/wordprocessingml/2006/main" xmlns:wne="http://schemas.microsoft.com/office/word/2006/wordml">
   <w:body>
     <w:p>
       <w:pPr>
@@ -148,167 +148,90 @@
           <w:szCs w:val="36"/>
         </w:rPr>
       </w:pPr>
-      <w:proofErr w:type="spellStart"/>
       <w:r>
         <w:rPr>
           <w:sz w:val="36"/>
           <w:szCs w:val="36"/>
         </w:rPr>
-        <w:t>Veselin</w:t>
-      </w:r>
-      <w:proofErr w:type="spellEnd"/>
-      <w:r>
+        <w:t>Veselin Chumpalov – 2786877</w:t>
+      </w:r>
+    </w:p>
+    <w:p>
+      <w:pPr>
+        <w:ind w:left="720" w:firstLine="720"/>
         <w:rPr>
           <w:sz w:val="36"/>
           <w:szCs w:val="36"/>
         </w:rPr>
-        <w:t xml:space="preserve"> </w:t>
-      </w:r>
-      <w:proofErr w:type="spellStart"/>
+      </w:pPr>
       <w:r>
         <w:rPr>
           <w:sz w:val="36"/>
           <w:szCs w:val="36"/>
         </w:rPr>
-        <w:t>Chumpalov</w:t>
-      </w:r>
-      <w:proofErr w:type="spellEnd"/>
+        <w:t xml:space="preserve">Anzhelo Iliev </w:t>
+      </w:r>
       <w:r>
         <w:rPr>
           <w:sz w:val="36"/>
           <w:szCs w:val="36"/>
         </w:rPr>
-        <w:t xml:space="preserve"> – 2786877</w:t>
-      </w:r>
-    </w:p>
-    <w:p>
-      <w:pPr>
-        <w:ind w:left="720" w:firstLine="720"/>
+        <w:t>–</w:t>
+      </w:r>
+      <w:r>
         <w:rPr>
           <w:sz w:val="36"/>
           <w:szCs w:val="36"/>
         </w:rPr>
-      </w:pPr>
-      <w:proofErr w:type="spellStart"/>
-      <w:r>
+        <w:t xml:space="preserve"> 2855569</w:t>
+      </w:r>
+    </w:p>
+    <w:p>
+      <w:pPr>
+        <w:ind w:left="720" w:firstLine="720"/>
         <w:rPr>
           <w:sz w:val="36"/>
           <w:szCs w:val="36"/>
         </w:rPr>
-        <w:t>Anzhelo</w:t>
-      </w:r>
-      <w:proofErr w:type="spellEnd"/>
+      </w:pPr>
       <w:r>
         <w:rPr>
           <w:sz w:val="36"/>
           <w:szCs w:val="36"/>
         </w:rPr>
-        <w:t xml:space="preserve"> </w:t>
-      </w:r>
-      <w:proofErr w:type="spellStart"/>
+        <w:t>Y</w:t>
+      </w:r>
       <w:r>
         <w:rPr>
           <w:sz w:val="36"/>
           <w:szCs w:val="36"/>
         </w:rPr>
-        <w:t>Iliev</w:t>
-      </w:r>
-      <w:proofErr w:type="spellEnd"/>
-      <w:r>
+        <w:t>ordan Alipiev – 2764776</w:t>
+      </w:r>
+    </w:p>
+    <w:p>
+      <w:pPr>
         <w:rPr>
           <w:sz w:val="36"/>
           <w:szCs w:val="36"/>
         </w:rPr>
-        <w:t xml:space="preserve"> </w:t>
-      </w:r>
-      <w:r>
-        <w:rPr>
+      </w:pPr>
+      <w:r>
+        <w:rPr>
+          <w:rFonts w:ascii="Impact" w:hAnsi="Impact"/>
+          <w:b/>
           <w:sz w:val="36"/>
           <w:szCs w:val="36"/>
         </w:rPr>
-        <w:t>–</w:t>
+        <w:t xml:space="preserve">Course: </w:t>
       </w:r>
       <w:r>
         <w:rPr>
           <w:sz w:val="36"/>
           <w:szCs w:val="36"/>
         </w:rPr>
-        <w:t xml:space="preserve"> 2855569</w:t>
-      </w:r>
-    </w:p>
-    <w:p>
-      <w:pPr>
-        <w:ind w:left="720" w:firstLine="720"/>
-        <w:rPr>
-          <w:sz w:val="36"/>
-          <w:szCs w:val="36"/>
-        </w:rPr>
-      </w:pPr>
-      <w:proofErr w:type="spellStart"/>
-      <w:r>
-        <w:rPr>
-          <w:sz w:val="36"/>
-          <w:szCs w:val="36"/>
-        </w:rPr>
-        <w:t>Y</w:t>
-      </w:r>
-      <w:r>
-        <w:rPr>
-          <w:sz w:val="36"/>
-          <w:szCs w:val="36"/>
-        </w:rPr>
-        <w:t>ordan</w:t>
-      </w:r>
-      <w:proofErr w:type="spellEnd"/>
-      <w:r>
-        <w:rPr>
-          <w:sz w:val="36"/>
-          <w:szCs w:val="36"/>
-        </w:rPr>
-        <w:t xml:space="preserve"> </w:t>
-      </w:r>
-      <w:proofErr w:type="spellStart"/>
-      <w:r>
-        <w:rPr>
-          <w:sz w:val="36"/>
-          <w:szCs w:val="36"/>
-        </w:rPr>
-        <w:t>Alipiev</w:t>
-      </w:r>
-      <w:proofErr w:type="spellEnd"/>
-      <w:r>
-        <w:rPr>
-          <w:sz w:val="36"/>
-          <w:szCs w:val="36"/>
-        </w:rPr>
-        <w:t xml:space="preserve"> – 2764776</w:t>
-      </w:r>
-    </w:p>
-    <w:p>
-      <w:pPr>
-        <w:rPr>
-          <w:sz w:val="36"/>
-          <w:szCs w:val="36"/>
-        </w:rPr>
-      </w:pPr>
-      <w:r>
-        <w:rPr>
-          <w:rFonts w:ascii="Impact" w:hAnsi="Impact"/>
-          <w:b/>
-          <w:sz w:val="36"/>
-          <w:szCs w:val="36"/>
-        </w:rPr>
-        <w:t xml:space="preserve">Course: </w:t>
-      </w:r>
-      <w:proofErr w:type="spellStart"/>
-      <w:r>
-        <w:rPr>
-          <w:sz w:val="36"/>
-          <w:szCs w:val="36"/>
-        </w:rPr>
         <w:t>ProP</w:t>
       </w:r>
-      <w:proofErr w:type="spellEnd"/>
     </w:p>
     <w:p>
       <w:pPr>
@@ -1860,15 +1783,7 @@
         <w:ind w:left="1080"/>
       </w:pPr>
       <w:r>
-        <w:t xml:space="preserve">The formal client for this project is Mr. Vladimir </w:t>
-      </w:r>
-      <w:proofErr w:type="spellStart"/>
-      <w:r>
-        <w:t>Kabzar</w:t>
-      </w:r>
-      <w:proofErr w:type="spellEnd"/>
-      <w:r>
-        <w:t>.</w:t>
+        <w:t>The formal client for this project is Mr. Vladimir Kabzar.</w:t>
       </w:r>
       <w:r>
         <w:t xml:space="preserve"> He is the CEO of </w:t>
@@ -1926,13 +1841,8 @@
       </w:r>
       <w:r>
         <w:br/>
-        <w:t xml:space="preserve">Vladimir </w:t>
-      </w:r>
-      <w:proofErr w:type="spellStart"/>
-      <w:r>
-        <w:t>Kabzar</w:t>
-      </w:r>
-      <w:proofErr w:type="spellEnd"/>
+        <w:t>Vladimir Kabzar</w:t>
+      </w:r>
       <w:r>
         <w:br/>
         <w:t>Eindhoven, the Netherlands</w:t>
@@ -1979,15 +1889,7 @@
         <w:ind w:left="1080"/>
       </w:pPr>
       <w:r>
-        <w:t xml:space="preserve">The project leader is Angelica Rao, a first-year student at </w:t>
-      </w:r>
-      <w:proofErr w:type="spellStart"/>
-      <w:r>
-        <w:t>Fontys</w:t>
-      </w:r>
-      <w:proofErr w:type="spellEnd"/>
-      <w:r>
-        <w:t xml:space="preserve"> University of Applied Sciences. She specializes in Information, </w:t>
+        <w:t xml:space="preserve">The project leader is Angelica Rao, a first-year student at Fontys University of Applied Sciences. She specializes in Information, </w:t>
       </w:r>
       <w:r>
         <w:t>Communication</w:t>
@@ -2387,15 +2289,7 @@
       </w:r>
       <w:r>
         <w:br/>
-        <w:t xml:space="preserve">The event should take place at Camping “Park </w:t>
-      </w:r>
-      <w:proofErr w:type="spellStart"/>
-      <w:r>
-        <w:t>Kuierpad</w:t>
-      </w:r>
-      <w:proofErr w:type="spellEnd"/>
-      <w:r>
-        <w:t>”.</w:t>
+        <w:t>The event should take place at Camping “Park Kuierpad”.</w:t>
       </w:r>
     </w:p>
     <w:p>
@@ -2428,15 +2322,7 @@
         <w:br/>
       </w:r>
       <w:r>
-        <w:t xml:space="preserve">The website should run on the Athena server of </w:t>
-      </w:r>
-      <w:proofErr w:type="spellStart"/>
-      <w:r>
-        <w:t>Fontys</w:t>
-      </w:r>
-      <w:proofErr w:type="spellEnd"/>
-      <w:r>
-        <w:t xml:space="preserve"> FHICT.</w:t>
+        <w:t>The website should run on the Athena server of Fontys FHICT.</w:t>
       </w:r>
       <w:r>
         <w:t xml:space="preserve"> It should be written in HTML, CSS, JavaScript and PHP.</w:t>
@@ -2718,23 +2604,608 @@
           <w:rFonts w:cs="Helvetica"/>
           <w:shd w:val="clear" w:color="auto" w:fill="FEFEFE"/>
         </w:rPr>
-        <w:t xml:space="preserve"> Do not deliver “could have’s” from </w:t>
-      </w:r>
-      <w:proofErr w:type="spellStart"/>
-      <w:r>
+        <w:t xml:space="preserve"> Do not deliver “could have’s” from MoSCoW.</w:t>
+      </w:r>
+    </w:p>
+    <w:p>
+      <w:pPr>
+        <w:spacing w:line="360" w:lineRule="auto"/>
+        <w:ind w:left="1080"/>
         <w:rPr>
           <w:rFonts w:cs="Helvetica"/>
           <w:shd w:val="clear" w:color="auto" w:fill="FEFEFE"/>
         </w:rPr>
-        <w:t>MoSCoW</w:t>
-      </w:r>
-      <w:proofErr w:type="spellEnd"/>
+      </w:pPr>
+      <w:r>
+        <w:rPr>
+          <w:b/>
+        </w:rPr>
+        <w:t>Risk 3</w:t>
+      </w:r>
+      <w:r>
+        <w:rPr>
+          <w:b/>
+        </w:rPr>
+        <w:t>:</w:t>
+      </w:r>
       <w:r>
         <w:rPr>
           <w:rFonts w:cs="Helvetica"/>
           <w:shd w:val="clear" w:color="auto" w:fill="FEFEFE"/>
         </w:rPr>
-        <w:t>.</w:t>
+        <w:t xml:space="preserve"> </w:t>
+      </w:r>
+      <w:r>
+        <w:rPr>
+          <w:rFonts w:cs="Helvetica"/>
+          <w:b/>
+          <w:shd w:val="clear" w:color="auto" w:fill="FEFEFE"/>
+        </w:rPr>
+        <w:t>Conflict in choosing a way to approach a task</w:t>
+      </w:r>
+      <w:r>
+        <w:rPr>
+          <w:rFonts w:cs="Helvetica"/>
+          <w:b/>
+          <w:shd w:val="clear" w:color="auto" w:fill="FEFEFE"/>
+        </w:rPr>
+        <w:br/>
+      </w:r>
+      <w:r>
+        <w:rPr>
+          <w:rFonts w:cs="Helvetica"/>
+          <w:shd w:val="clear" w:color="auto" w:fill="FEFEFE"/>
+        </w:rPr>
+        <w:t>Probability:</w:t>
+      </w:r>
+      <w:r>
+        <w:rPr>
+          <w:rFonts w:cs="Helvetica"/>
+          <w:shd w:val="clear" w:color="auto" w:fill="FEFEFE"/>
+        </w:rPr>
+        <w:t xml:space="preserve"> Medium</w:t>
+      </w:r>
+      <w:r>
+        <w:rPr>
+          <w:rFonts w:cs="Helvetica"/>
+          <w:shd w:val="clear" w:color="auto" w:fill="FEFEFE"/>
+        </w:rPr>
+        <w:br/>
+        <w:t xml:space="preserve">Impact on project: </w:t>
+      </w:r>
+      <w:r>
+        <w:rPr>
+          <w:rFonts w:cs="Helvetica"/>
+          <w:shd w:val="clear" w:color="auto" w:fill="FEFEFE"/>
+        </w:rPr>
+        <w:t>Medium</w:t>
+      </w:r>
+      <w:r>
+        <w:rPr>
+          <w:rFonts w:cs="Helvetica"/>
+          <w:shd w:val="clear" w:color="auto" w:fill="FEFEFE"/>
+        </w:rPr>
+        <w:t xml:space="preserve"> </w:t>
+      </w:r>
+      <w:r>
+        <w:rPr>
+          <w:rFonts w:cs="Helvetica"/>
+          <w:shd w:val="clear" w:color="auto" w:fill="FEFEFE"/>
+        </w:rPr>
+        <w:br/>
+        <w:t xml:space="preserve">Steps to prevent: </w:t>
+      </w:r>
+      <w:r>
+        <w:rPr>
+          <w:rFonts w:cs="Helvetica"/>
+          <w:shd w:val="clear" w:color="auto" w:fill="FEFEFE"/>
+        </w:rPr>
+        <w:t>Keep in touch with the other team members and gather often to discuss how to undertake the given task.</w:t>
+      </w:r>
+      <w:r>
+        <w:rPr>
+          <w:rFonts w:cs="Helvetica"/>
+          <w:shd w:val="clear" w:color="auto" w:fill="FEFEFE"/>
+        </w:rPr>
+        <w:br/>
+      </w:r>
+      <w:r>
+        <w:rPr>
+          <w:rFonts w:cs="Helvetica"/>
+          <w:shd w:val="clear" w:color="auto" w:fill="FEFEFE"/>
+        </w:rPr>
+        <w:t xml:space="preserve">Clean up action: </w:t>
+      </w:r>
+      <w:r>
+        <w:rPr>
+          <w:rFonts w:cs="Helvetica"/>
+          <w:shd w:val="clear" w:color="auto" w:fill="FEFEFE"/>
+        </w:rPr>
+        <w:t>Gather all ideas for approach. Discuss it with the other members and decide which approach is the most efficient.</w:t>
+      </w:r>
+    </w:p>
+    <w:p>
+      <w:pPr>
+        <w:spacing w:line="360" w:lineRule="auto"/>
+        <w:ind w:left="1080"/>
+        <w:rPr>
+          <w:rFonts w:cs="Helvetica"/>
+          <w:shd w:val="clear" w:color="auto" w:fill="FEFEFE"/>
+        </w:rPr>
+      </w:pPr>
+      <w:r>
+        <w:rPr>
+          <w:b/>
+        </w:rPr>
+        <w:lastRenderedPageBreak/>
+        <w:t>Risk 4</w:t>
+      </w:r>
+      <w:r>
+        <w:rPr>
+          <w:b/>
+        </w:rPr>
+        <w:t>:</w:t>
+      </w:r>
+      <w:r>
+        <w:rPr>
+          <w:rFonts w:cs="Helvetica"/>
+          <w:shd w:val="clear" w:color="auto" w:fill="FEFEFE"/>
+        </w:rPr>
+        <w:t xml:space="preserve"> </w:t>
+      </w:r>
+      <w:r>
+        <w:rPr>
+          <w:rFonts w:cs="Helvetica"/>
+          <w:b/>
+          <w:shd w:val="clear" w:color="auto" w:fill="FEFEFE"/>
+        </w:rPr>
+        <w:t>Requirements are incomplete</w:t>
+      </w:r>
+      <w:r>
+        <w:rPr>
+          <w:rFonts w:cs="Helvetica"/>
+          <w:b/>
+          <w:shd w:val="clear" w:color="auto" w:fill="FEFEFE"/>
+        </w:rPr>
+        <w:br/>
+      </w:r>
+      <w:r>
+        <w:rPr>
+          <w:rFonts w:cs="Helvetica"/>
+          <w:shd w:val="clear" w:color="auto" w:fill="FEFEFE"/>
+        </w:rPr>
+        <w:t>Probability:</w:t>
+      </w:r>
+      <w:r>
+        <w:rPr>
+          <w:rFonts w:cs="Helvetica"/>
+          <w:shd w:val="clear" w:color="auto" w:fill="FEFEFE"/>
+        </w:rPr>
+        <w:t xml:space="preserve"> Medium</w:t>
+      </w:r>
+      <w:r>
+        <w:rPr>
+          <w:rFonts w:cs="Helvetica"/>
+          <w:shd w:val="clear" w:color="auto" w:fill="FEFEFE"/>
+        </w:rPr>
+        <w:br/>
+        <w:t xml:space="preserve">Impact on project: </w:t>
+      </w:r>
+      <w:r>
+        <w:rPr>
+          <w:rFonts w:cs="Helvetica"/>
+          <w:shd w:val="clear" w:color="auto" w:fill="FEFEFE"/>
+        </w:rPr>
+        <w:t>High</w:t>
+      </w:r>
+      <w:r>
+        <w:rPr>
+          <w:rFonts w:cs="Helvetica"/>
+          <w:shd w:val="clear" w:color="auto" w:fill="FEFEFE"/>
+        </w:rPr>
+        <w:br/>
+        <w:t xml:space="preserve">Steps to prevent: </w:t>
+      </w:r>
+      <w:r>
+        <w:rPr>
+          <w:rFonts w:cs="Helvetica"/>
+          <w:shd w:val="clear" w:color="auto" w:fill="FEFEFE"/>
+        </w:rPr>
+        <w:t>To complete every required task in time a precise schedule with strict deadlines given from the team leader should be kept. Those deadlines should be before the deadlines given by the customer.</w:t>
+      </w:r>
+      <w:r>
+        <w:rPr>
+          <w:rFonts w:cs="Helvetica"/>
+          <w:shd w:val="clear" w:color="auto" w:fill="FEFEFE"/>
+        </w:rPr>
+        <w:br/>
+      </w:r>
+      <w:r>
+        <w:rPr>
+          <w:rFonts w:cs="Helvetica"/>
+          <w:shd w:val="clear" w:color="auto" w:fill="FEFEFE"/>
+        </w:rPr>
+        <w:t xml:space="preserve">Clean up action: </w:t>
+      </w:r>
+      <w:r>
+        <w:rPr>
+          <w:rFonts w:cs="Helvetica"/>
+          <w:shd w:val="clear" w:color="auto" w:fill="FEFEFE"/>
+        </w:rPr>
+        <w:t>If the task is not completed in the scheduled deadline, all team members gather and work on the</w:t>
+      </w:r>
+      <w:r>
+        <w:rPr>
+          <w:rFonts w:cs="Helvetica"/>
+          <w:shd w:val="clear" w:color="auto" w:fill="FEFEFE"/>
+        </w:rPr>
+        <w:t xml:space="preserve"> given task so they can catch up.</w:t>
+      </w:r>
+    </w:p>
+    <w:p>
+      <w:pPr>
+        <w:spacing w:line="360" w:lineRule="auto"/>
+        <w:ind w:left="1080"/>
+        <w:rPr>
+          <w:rFonts w:cs="Helvetica"/>
+          <w:shd w:val="clear" w:color="auto" w:fill="FEFEFE"/>
+        </w:rPr>
+      </w:pPr>
+      <w:r>
+        <w:rPr>
+          <w:b/>
+        </w:rPr>
+        <w:t>Risk 5</w:t>
+      </w:r>
+      <w:r>
+        <w:rPr>
+          <w:b/>
+        </w:rPr>
+        <w:t>:</w:t>
+      </w:r>
+      <w:r>
+        <w:rPr>
+          <w:rFonts w:cs="Helvetica"/>
+          <w:shd w:val="clear" w:color="auto" w:fill="FEFEFE"/>
+        </w:rPr>
+        <w:t xml:space="preserve"> </w:t>
+      </w:r>
+      <w:r>
+        <w:rPr>
+          <w:rFonts w:cs="Helvetica"/>
+          <w:b/>
+          <w:shd w:val="clear" w:color="auto" w:fill="FEFEFE"/>
+        </w:rPr>
+        <w:t xml:space="preserve">Client </w:t>
+      </w:r>
+      <w:r>
+        <w:rPr>
+          <w:rFonts w:cs="Helvetica"/>
+          <w:b/>
+          <w:shd w:val="clear" w:color="auto" w:fill="FEFEFE"/>
+        </w:rPr>
+        <w:t>doesn’t accept the product</w:t>
+      </w:r>
+      <w:r>
+        <w:rPr>
+          <w:rFonts w:cs="Helvetica"/>
+          <w:b/>
+          <w:shd w:val="clear" w:color="auto" w:fill="FEFEFE"/>
+        </w:rPr>
+        <w:br/>
+      </w:r>
+      <w:r>
+        <w:rPr>
+          <w:rFonts w:cs="Helvetica"/>
+          <w:shd w:val="clear" w:color="auto" w:fill="FEFEFE"/>
+        </w:rPr>
+        <w:t>Probability:</w:t>
+      </w:r>
+      <w:r>
+        <w:rPr>
+          <w:rFonts w:cs="Helvetica"/>
+          <w:shd w:val="clear" w:color="auto" w:fill="FEFEFE"/>
+        </w:rPr>
+        <w:t xml:space="preserve"> Medium</w:t>
+      </w:r>
+      <w:r>
+        <w:rPr>
+          <w:rFonts w:cs="Helvetica"/>
+          <w:shd w:val="clear" w:color="auto" w:fill="FEFEFE"/>
+        </w:rPr>
+        <w:br/>
+        <w:t xml:space="preserve">Impact on project: </w:t>
+      </w:r>
+      <w:r>
+        <w:rPr>
+          <w:rFonts w:cs="Helvetica"/>
+          <w:shd w:val="clear" w:color="auto" w:fill="FEFEFE"/>
+        </w:rPr>
+        <w:t>High</w:t>
+      </w:r>
+      <w:r>
+        <w:rPr>
+          <w:rFonts w:cs="Helvetica"/>
+          <w:shd w:val="clear" w:color="auto" w:fill="FEFEFE"/>
+        </w:rPr>
+        <w:br/>
+        <w:t xml:space="preserve">Steps to prevent: </w:t>
+      </w:r>
+      <w:r>
+        <w:rPr>
+          <w:rFonts w:cs="Helvetica"/>
+          <w:shd w:val="clear" w:color="auto" w:fill="FEFEFE"/>
+        </w:rPr>
+        <w:t>Lots and various questions should be thrown at the client so the team can have better idea of his expectations.</w:t>
+      </w:r>
+      <w:r>
+        <w:rPr>
+          <w:rFonts w:cs="Helvetica"/>
+          <w:shd w:val="clear" w:color="auto" w:fill="FEFEFE"/>
+        </w:rPr>
+        <w:br/>
+      </w:r>
+      <w:r>
+        <w:rPr>
+          <w:rFonts w:cs="Helvetica"/>
+          <w:shd w:val="clear" w:color="auto" w:fill="FEFEFE"/>
+        </w:rPr>
+        <w:t xml:space="preserve">Clean up action: </w:t>
+      </w:r>
+      <w:r>
+        <w:rPr>
+          <w:rFonts w:cs="Helvetica"/>
+          <w:shd w:val="clear" w:color="auto" w:fill="FEFEFE"/>
+        </w:rPr>
+        <w:t xml:space="preserve">If the </w:t>
+      </w:r>
+      <w:r>
+        <w:rPr>
+          <w:rFonts w:cs="Helvetica"/>
+          <w:shd w:val="clear" w:color="auto" w:fill="FEFEFE"/>
+        </w:rPr>
+        <w:t>client refuses the current product, changes according to his remarks should be made.</w:t>
+      </w:r>
+    </w:p>
+    <w:p>
+      <w:pPr>
+        <w:spacing w:line="360" w:lineRule="auto"/>
+        <w:ind w:left="1080"/>
+        <w:rPr>
+          <w:rFonts w:cs="Helvetica"/>
+          <w:shd w:val="clear" w:color="auto" w:fill="FEFEFE"/>
+        </w:rPr>
+      </w:pPr>
+      <w:r>
+        <w:rPr>
+          <w:b/>
+        </w:rPr>
+        <w:t>Risk 6</w:t>
+      </w:r>
+      <w:r>
+        <w:rPr>
+          <w:b/>
+        </w:rPr>
+        <w:t>:</w:t>
+      </w:r>
+      <w:r>
+        <w:rPr>
+          <w:rFonts w:cs="Helvetica"/>
+          <w:shd w:val="clear" w:color="auto" w:fill="FEFEFE"/>
+        </w:rPr>
+        <w:t xml:space="preserve"> </w:t>
+      </w:r>
+      <w:r>
+        <w:rPr>
+          <w:rFonts w:cs="Helvetica"/>
+          <w:b/>
+          <w:shd w:val="clear" w:color="auto" w:fill="FEFEFE"/>
+        </w:rPr>
+        <w:t>Low team motivation</w:t>
+      </w:r>
+      <w:r>
+        <w:rPr>
+          <w:rFonts w:cs="Helvetica"/>
+          <w:b/>
+          <w:shd w:val="clear" w:color="auto" w:fill="FEFEFE"/>
+        </w:rPr>
+        <w:br/>
+      </w:r>
+      <w:r>
+        <w:rPr>
+          <w:rFonts w:cs="Helvetica"/>
+          <w:shd w:val="clear" w:color="auto" w:fill="FEFEFE"/>
+        </w:rPr>
+        <w:t>Probability:</w:t>
+      </w:r>
+      <w:r>
+        <w:rPr>
+          <w:rFonts w:cs="Helvetica"/>
+          <w:shd w:val="clear" w:color="auto" w:fill="FEFEFE"/>
+        </w:rPr>
+        <w:t xml:space="preserve"> </w:t>
+      </w:r>
+      <w:r>
+        <w:rPr>
+          <w:rFonts w:cs="Helvetica"/>
+          <w:shd w:val="clear" w:color="auto" w:fill="FEFEFE"/>
+        </w:rPr>
+        <w:t>Medium</w:t>
+      </w:r>
+      <w:r>
+        <w:rPr>
+          <w:rFonts w:cs="Helvetica"/>
+          <w:shd w:val="clear" w:color="auto" w:fill="FEFEFE"/>
+        </w:rPr>
+        <w:br/>
+        <w:t xml:space="preserve">Impact on project: </w:t>
+      </w:r>
+      <w:r>
+        <w:rPr>
+          <w:rFonts w:cs="Helvetica"/>
+          <w:shd w:val="clear" w:color="auto" w:fill="FEFEFE"/>
+        </w:rPr>
+        <w:t>Medium</w:t>
+      </w:r>
+      <w:r>
+        <w:rPr>
+          <w:rFonts w:cs="Helvetica"/>
+          <w:shd w:val="clear" w:color="auto" w:fill="FEFEFE"/>
+        </w:rPr>
+        <w:br/>
+        <w:t xml:space="preserve">Steps to prevent: </w:t>
+      </w:r>
+      <w:r>
+        <w:rPr>
+          <w:rFonts w:cs="Helvetica"/>
+          <w:shd w:val="clear" w:color="auto" w:fill="FEFEFE"/>
+        </w:rPr>
+        <w:t>Every completed task or effort should be appreciated</w:t>
+      </w:r>
+      <w:r>
+        <w:rPr>
+          <w:rFonts w:cs="Helvetica"/>
+          <w:shd w:val="clear" w:color="auto" w:fill="FEFEFE"/>
+        </w:rPr>
+        <w:t xml:space="preserve">. </w:t>
+      </w:r>
+      <w:r>
+        <w:rPr>
+          <w:rFonts w:cs="Helvetica"/>
+          <w:shd w:val="clear" w:color="auto" w:fill="FEFEFE"/>
+        </w:rPr>
+        <w:t xml:space="preserve">A healthy team correlation should be kept. </w:t>
+      </w:r>
+      <w:r>
+        <w:rPr>
+          <w:rFonts w:cs="Helvetica"/>
+          <w:shd w:val="clear" w:color="auto" w:fill="FEFEFE"/>
+        </w:rPr>
+        <w:br/>
+      </w:r>
+      <w:r>
+        <w:rPr>
+          <w:rFonts w:cs="Helvetica"/>
+          <w:shd w:val="clear" w:color="auto" w:fill="FEFEFE"/>
+        </w:rPr>
+        <w:t xml:space="preserve">Clean up action: </w:t>
+      </w:r>
+      <w:r>
+        <w:rPr>
+          <w:rFonts w:cs="Helvetica"/>
+          <w:shd w:val="clear" w:color="auto" w:fill="FEFEFE"/>
+        </w:rPr>
+        <w:t>A short activity or speech to stimulate the other team members should be held.</w:t>
+      </w:r>
+    </w:p>
+    <w:p>
+      <w:pPr>
+        <w:spacing w:line="360" w:lineRule="auto"/>
+        <w:ind w:left="1080"/>
+        <w:rPr>
+          <w:rFonts w:cs="Helvetica"/>
+          <w:shd w:val="clear" w:color="auto" w:fill="FEFEFE"/>
+        </w:rPr>
+      </w:pPr>
+      <w:r>
+        <w:rPr>
+          <w:b/>
+        </w:rPr>
+        <w:t>Risk 7</w:t>
+      </w:r>
+      <w:r>
+        <w:rPr>
+          <w:b/>
+        </w:rPr>
+        <w:t>:</w:t>
+      </w:r>
+      <w:r>
+        <w:rPr>
+          <w:rFonts w:cs="Helvetica"/>
+          <w:shd w:val="clear" w:color="auto" w:fill="FEFEFE"/>
+        </w:rPr>
+        <w:t xml:space="preserve"> </w:t>
+      </w:r>
+      <w:r>
+        <w:rPr>
+          <w:rFonts w:cs="Helvetica"/>
+          <w:b/>
+          <w:shd w:val="clear" w:color="auto" w:fill="FEFEFE"/>
+        </w:rPr>
+        <w:t>Making low quality decisions</w:t>
+      </w:r>
+      <w:r>
+        <w:rPr>
+          <w:rFonts w:cs="Helvetica"/>
+          <w:b/>
+          <w:shd w:val="clear" w:color="auto" w:fill="FEFEFE"/>
+        </w:rPr>
+        <w:br/>
+      </w:r>
+      <w:r>
+        <w:rPr>
+          <w:rFonts w:cs="Helvetica"/>
+          <w:shd w:val="clear" w:color="auto" w:fill="FEFEFE"/>
+        </w:rPr>
+        <w:t>Probability:</w:t>
+      </w:r>
+      <w:r>
+        <w:rPr>
+          <w:rFonts w:cs="Helvetica"/>
+          <w:shd w:val="clear" w:color="auto" w:fill="FEFEFE"/>
+        </w:rPr>
+        <w:t xml:space="preserve"> Low</w:t>
+      </w:r>
+      <w:r>
+        <w:rPr>
+          <w:rFonts w:cs="Helvetica"/>
+          <w:shd w:val="clear" w:color="auto" w:fill="FEFEFE"/>
+        </w:rPr>
+        <w:br/>
+        <w:t xml:space="preserve">Impact on project: </w:t>
+      </w:r>
+      <w:r>
+        <w:rPr>
+          <w:rFonts w:cs="Helvetica"/>
+          <w:shd w:val="clear" w:color="auto" w:fill="FEFEFE"/>
+        </w:rPr>
+        <w:t>Medium</w:t>
+      </w:r>
+      <w:r>
+        <w:rPr>
+          <w:rFonts w:cs="Helvetica"/>
+          <w:shd w:val="clear" w:color="auto" w:fill="FEFEFE"/>
+        </w:rPr>
+        <w:br/>
+        <w:t xml:space="preserve">Steps to prevent: </w:t>
+      </w:r>
+      <w:r>
+        <w:rPr>
+          <w:rFonts w:cs="Helvetica"/>
+          <w:shd w:val="clear" w:color="auto" w:fill="FEFEFE"/>
+        </w:rPr>
+        <w:t>The team gathers often and discusses the benefits and the downfalls of the taken decision.</w:t>
+      </w:r>
+      <w:r>
+        <w:rPr>
+          <w:rFonts w:cs="Helvetica"/>
+          <w:shd w:val="clear" w:color="auto" w:fill="FEFEFE"/>
+        </w:rPr>
+        <w:br/>
+      </w:r>
+      <w:r>
+        <w:rPr>
+          <w:rFonts w:cs="Helvetica"/>
+          <w:shd w:val="clear" w:color="auto" w:fill="FEFEFE"/>
+        </w:rPr>
+        <w:t xml:space="preserve">Clean up action: </w:t>
+      </w:r>
+      <w:r>
+        <w:rPr>
+          <w:rFonts w:cs="Helvetica"/>
+          <w:shd w:val="clear" w:color="auto" w:fill="FEFEFE"/>
+        </w:rPr>
+        <w:t>If the current decision is not efficient and applicable a new decision should be made.</w:t>
       </w:r>
     </w:p>
     <w:p>
@@ -2748,6 +3219,7 @@
       </w:pPr>
       <w:bookmarkStart w:id="10" w:name="_Toc454825129"/>
       <w:r>
+        <w:lastRenderedPageBreak/>
         <w:t>Project Phasing</w:t>
       </w:r>
       <w:bookmarkEnd w:id="10"/>
@@ -2815,7 +3287,6 @@
           <w:b/>
           <w:u w:val="single"/>
         </w:rPr>
-        <w:lastRenderedPageBreak/>
         <w:t>Activity: Project startup</w:t>
       </w:r>
       <w:r>
@@ -2898,13 +3369,8 @@
         <w:spacing w:line="360" w:lineRule="auto"/>
       </w:pPr>
       <w:r>
-        <w:t xml:space="preserve">Setup programming environment (Visual Studio, Brackets, NetBeans, MySQL, </w:t>
-      </w:r>
-      <w:proofErr w:type="spellStart"/>
-      <w:r>
-        <w:t>Filezilla</w:t>
-      </w:r>
-      <w:proofErr w:type="spellEnd"/>
+        <w:t>Setup programming environment (Visual Studio, Brackets, NetBeans, MySQL, Filezilla</w:t>
+      </w:r>
       <w:r>
         <w:t>, XAMPP</w:t>
       </w:r>
@@ -3076,6 +3542,7 @@
       </w:pPr>
       <w:bookmarkStart w:id="12" w:name="_Toc454825131"/>
       <w:r>
+        <w:lastRenderedPageBreak/>
         <w:t>Phase two –</w:t>
       </w:r>
       <w:r>
@@ -3168,102 +3635,373 @@
         </w:rPr>
       </w:pPr>
       <w:r>
+        <w:t>Create overview of requirements per application</w:t>
+      </w:r>
+    </w:p>
+    <w:p>
+      <w:pPr>
+        <w:pStyle w:val="ListParagraph"/>
+        <w:numPr>
+          <w:ilvl w:val="0"/>
+          <w:numId w:val="16"/>
+        </w:numPr>
+        <w:spacing w:line="360" w:lineRule="auto"/>
+        <w:rPr>
+          <w:b/>
+          <w:u w:val="single"/>
+        </w:rPr>
+      </w:pPr>
+      <w:r>
+        <w:t>Make a MoSCoW list</w:t>
+      </w:r>
+      <w:r>
+        <w:t xml:space="preserve"> of requirements</w:t>
+      </w:r>
+    </w:p>
+    <w:p>
+      <w:pPr>
+        <w:pStyle w:val="ListParagraph"/>
+        <w:numPr>
+          <w:ilvl w:val="0"/>
+          <w:numId w:val="16"/>
+        </w:numPr>
+        <w:spacing w:line="360" w:lineRule="auto"/>
+        <w:rPr>
+          <w:b/>
+          <w:u w:val="single"/>
+        </w:rPr>
+      </w:pPr>
+      <w:r>
+        <w:t>Traceability matrix</w:t>
+      </w:r>
+    </w:p>
+    <w:p>
+      <w:pPr>
+        <w:pStyle w:val="ListParagraph"/>
+        <w:numPr>
+          <w:ilvl w:val="0"/>
+          <w:numId w:val="16"/>
+        </w:numPr>
+        <w:spacing w:line="360" w:lineRule="auto"/>
+        <w:rPr>
+          <w:b/>
+          <w:u w:val="single"/>
+        </w:rPr>
+      </w:pPr>
+      <w:r>
+        <w:t>Setup document</w:t>
+      </w:r>
+    </w:p>
+    <w:p>
+      <w:pPr>
+        <w:pStyle w:val="ListParagraph"/>
+        <w:numPr>
+          <w:ilvl w:val="0"/>
+          <w:numId w:val="16"/>
+        </w:numPr>
+        <w:spacing w:line="360" w:lineRule="auto"/>
+        <w:rPr>
+          <w:b/>
+          <w:u w:val="single"/>
+        </w:rPr>
+      </w:pPr>
+      <w:r>
+        <w:t>Define phases of the project</w:t>
+      </w:r>
+    </w:p>
+    <w:p>
+      <w:pPr>
+        <w:spacing w:line="360" w:lineRule="auto"/>
+        <w:ind w:left="360" w:firstLine="720"/>
+      </w:pPr>
+      <w:r>
+        <w:t xml:space="preserve">The estimated </w:t>
+      </w:r>
+      <w:r>
+        <w:t>duration of this activity is four days</w:t>
+      </w:r>
+      <w:r>
+        <w:t>.</w:t>
+      </w:r>
+    </w:p>
+    <w:p>
+      <w:pPr>
+        <w:spacing w:line="360" w:lineRule="auto"/>
+        <w:ind w:left="1080"/>
+      </w:pPr>
+      <w:r>
+        <w:rPr>
+          <w:b/>
+          <w:u w:val="single"/>
+        </w:rPr>
+        <w:t>Activity: Create wireframe &amp; site map</w:t>
+      </w:r>
+      <w:r>
+        <w:rPr>
+          <w:b/>
+          <w:u w:val="single"/>
+        </w:rPr>
+        <w:br/>
+      </w:r>
+      <w:r>
+        <w:t>Tasks:</w:t>
+      </w:r>
+    </w:p>
+    <w:p>
+      <w:pPr>
+        <w:pStyle w:val="ListParagraph"/>
+        <w:numPr>
+          <w:ilvl w:val="0"/>
+          <w:numId w:val="17"/>
+        </w:numPr>
+        <w:spacing w:line="360" w:lineRule="auto"/>
+      </w:pPr>
+      <w:r>
+        <w:t>Discuss what should be included in the event’s website</w:t>
+      </w:r>
+    </w:p>
+    <w:p>
+      <w:pPr>
+        <w:pStyle w:val="ListParagraph"/>
+        <w:numPr>
+          <w:ilvl w:val="0"/>
+          <w:numId w:val="17"/>
+        </w:numPr>
+        <w:spacing w:line="360" w:lineRule="auto"/>
+      </w:pPr>
+      <w:r>
+        <w:t>Create a logo for the event</w:t>
+      </w:r>
+    </w:p>
+    <w:p>
+      <w:pPr>
+        <w:pStyle w:val="ListParagraph"/>
+        <w:numPr>
+          <w:ilvl w:val="0"/>
+          <w:numId w:val="17"/>
+        </w:numPr>
+        <w:spacing w:line="360" w:lineRule="auto"/>
+      </w:pPr>
+      <w:r>
+        <w:t>Make sitemap</w:t>
+      </w:r>
+    </w:p>
+    <w:p>
+      <w:pPr>
+        <w:pStyle w:val="ListParagraph"/>
+        <w:numPr>
+          <w:ilvl w:val="0"/>
+          <w:numId w:val="17"/>
+        </w:numPr>
+        <w:spacing w:line="360" w:lineRule="auto"/>
+      </w:pPr>
+      <w:r>
+        <w:t>Make wireframe</w:t>
+      </w:r>
+    </w:p>
+    <w:p>
+      <w:pPr>
+        <w:spacing w:line="360" w:lineRule="auto"/>
+        <w:ind w:left="1080"/>
+      </w:pPr>
+      <w:r>
+        <w:t xml:space="preserve">The estimated duration of this </w:t>
+      </w:r>
+      <w:r>
+        <w:t xml:space="preserve">activity </w:t>
+      </w:r>
+      <w:r>
+        <w:t xml:space="preserve">is </w:t>
+      </w:r>
+      <w:r>
+        <w:t>three days</w:t>
+      </w:r>
+      <w:r>
+        <w:t>.</w:t>
+      </w:r>
+    </w:p>
+    <w:p>
+      <w:pPr>
+        <w:spacing w:line="360" w:lineRule="auto"/>
+        <w:ind w:left="1080"/>
+      </w:pPr>
+      <w:r>
+        <w:rPr>
+          <w:b/>
+          <w:u w:val="single"/>
+        </w:rPr>
+        <w:t>Activity: Website front-end</w:t>
+      </w:r>
+      <w:r>
+        <w:br/>
+      </w:r>
+      <w:r>
+        <w:t>Tasks:</w:t>
+      </w:r>
+    </w:p>
+    <w:p>
+      <w:pPr>
+        <w:pStyle w:val="ListParagraph"/>
+        <w:numPr>
+          <w:ilvl w:val="0"/>
+          <w:numId w:val="19"/>
+        </w:numPr>
+        <w:spacing w:line="360" w:lineRule="auto"/>
+      </w:pPr>
+      <w:r>
+        <w:t>Write all HTML pages</w:t>
+      </w:r>
+    </w:p>
+    <w:p>
+      <w:pPr>
+        <w:pStyle w:val="ListParagraph"/>
+        <w:numPr>
+          <w:ilvl w:val="0"/>
+          <w:numId w:val="19"/>
+        </w:numPr>
+        <w:spacing w:line="360" w:lineRule="auto"/>
+      </w:pPr>
+      <w:r>
+        <w:t>Write all CSS style</w:t>
+      </w:r>
+    </w:p>
+    <w:p>
+      <w:pPr>
+        <w:pStyle w:val="ListParagraph"/>
+        <w:numPr>
+          <w:ilvl w:val="0"/>
+          <w:numId w:val="19"/>
+        </w:numPr>
+        <w:spacing w:line="360" w:lineRule="auto"/>
+      </w:pPr>
+      <w:r>
+        <w:t>Write JavaScript file</w:t>
+      </w:r>
+    </w:p>
+    <w:p>
+      <w:pPr>
+        <w:pStyle w:val="ListParagraph"/>
+        <w:numPr>
+          <w:ilvl w:val="0"/>
+          <w:numId w:val="19"/>
+        </w:numPr>
+        <w:spacing w:line="360" w:lineRule="auto"/>
+      </w:pPr>
+      <w:r>
+        <w:t>Deploy on Athena server</w:t>
+      </w:r>
+    </w:p>
+    <w:p>
+      <w:pPr>
+        <w:spacing w:line="360" w:lineRule="auto"/>
+        <w:ind w:left="1080"/>
+      </w:pPr>
+      <w:r>
         <w:lastRenderedPageBreak/>
-        <w:t>Create overview of requirements per application</w:t>
-      </w:r>
-    </w:p>
-    <w:p>
-      <w:pPr>
-        <w:pStyle w:val="ListParagraph"/>
-        <w:numPr>
-          <w:ilvl w:val="0"/>
-          <w:numId w:val="16"/>
-        </w:numPr>
-        <w:spacing w:line="360" w:lineRule="auto"/>
-        <w:rPr>
+        <w:t>Estimated duration for this activity is two weeks.</w:t>
+      </w:r>
+    </w:p>
+    <w:p>
+      <w:pPr>
+        <w:spacing w:line="360" w:lineRule="auto"/>
+        <w:ind w:left="1080"/>
+        <w:rPr>
+          <w:rFonts w:eastAsiaTheme="majorEastAsia" w:cstheme="majorBidi"/>
+        </w:rPr>
+      </w:pPr>
+      <w:r>
+        <w:rPr>
+          <w:rFonts w:eastAsiaTheme="majorEastAsia" w:cstheme="majorBidi"/>
           <w:b/>
           <w:u w:val="single"/>
         </w:rPr>
-      </w:pPr>
-      <w:r>
-        <w:t xml:space="preserve">Make a </w:t>
-      </w:r>
-      <w:proofErr w:type="spellStart"/>
-      <w:r>
-        <w:t>MoSCoW</w:t>
-      </w:r>
-      <w:proofErr w:type="spellEnd"/>
-      <w:r>
-        <w:t xml:space="preserve"> list</w:t>
-      </w:r>
-      <w:r>
-        <w:t xml:space="preserve"> of requirements</w:t>
-      </w:r>
-    </w:p>
-    <w:p>
-      <w:pPr>
-        <w:pStyle w:val="ListParagraph"/>
-        <w:numPr>
-          <w:ilvl w:val="0"/>
-          <w:numId w:val="16"/>
-        </w:numPr>
-        <w:spacing w:line="360" w:lineRule="auto"/>
-        <w:rPr>
+        <w:t>Activity: Database Design</w:t>
+      </w:r>
+      <w:r>
+        <w:rPr>
+          <w:rFonts w:eastAsiaTheme="majorEastAsia" w:cstheme="majorBidi"/>
           <w:b/>
           <w:u w:val="single"/>
         </w:rPr>
-      </w:pPr>
-      <w:r>
-        <w:t>Traceability matrix</w:t>
-      </w:r>
-    </w:p>
-    <w:p>
-      <w:pPr>
-        <w:pStyle w:val="ListParagraph"/>
-        <w:numPr>
-          <w:ilvl w:val="0"/>
-          <w:numId w:val="16"/>
-        </w:numPr>
-        <w:spacing w:line="360" w:lineRule="auto"/>
-        <w:rPr>
+        <w:br/>
+      </w:r>
+      <w:r>
+        <w:rPr>
+          <w:rFonts w:eastAsiaTheme="majorEastAsia" w:cstheme="majorBidi"/>
+        </w:rPr>
+        <w:t>Tasks:</w:t>
+      </w:r>
+    </w:p>
+    <w:p>
+      <w:pPr>
+        <w:pStyle w:val="ListParagraph"/>
+        <w:numPr>
+          <w:ilvl w:val="0"/>
+          <w:numId w:val="21"/>
+        </w:numPr>
+        <w:spacing w:line="360" w:lineRule="auto"/>
+        <w:rPr>
+          <w:rFonts w:eastAsiaTheme="majorEastAsia" w:cstheme="majorBidi"/>
           <w:b/>
           <w:u w:val="single"/>
         </w:rPr>
       </w:pPr>
       <w:r>
-        <w:t>Setup document</w:t>
-      </w:r>
-    </w:p>
-    <w:p>
-      <w:pPr>
-        <w:pStyle w:val="ListParagraph"/>
-        <w:numPr>
-          <w:ilvl w:val="0"/>
-          <w:numId w:val="16"/>
-        </w:numPr>
-        <w:spacing w:line="360" w:lineRule="auto"/>
-        <w:rPr>
+        <w:rPr>
+          <w:rFonts w:eastAsiaTheme="majorEastAsia" w:cstheme="majorBidi"/>
+        </w:rPr>
+        <w:t>Decide what entities will be included in the database</w:t>
+      </w:r>
+    </w:p>
+    <w:p>
+      <w:pPr>
+        <w:pStyle w:val="ListParagraph"/>
+        <w:numPr>
+          <w:ilvl w:val="0"/>
+          <w:numId w:val="21"/>
+        </w:numPr>
+        <w:spacing w:line="360" w:lineRule="auto"/>
+        <w:rPr>
+          <w:rFonts w:eastAsiaTheme="majorEastAsia" w:cstheme="majorBidi"/>
           <w:b/>
           <w:u w:val="single"/>
         </w:rPr>
       </w:pPr>
       <w:r>
-        <w:t>Define phases of the project</w:t>
-      </w:r>
-    </w:p>
-    <w:p>
-      <w:pPr>
-        <w:spacing w:line="360" w:lineRule="auto"/>
-        <w:ind w:left="360" w:firstLine="720"/>
-      </w:pPr>
-      <w:r>
-        <w:t xml:space="preserve">The estimated </w:t>
-      </w:r>
-      <w:r>
-        <w:t>duration of this activity is four days</w:t>
-      </w:r>
-      <w:r>
-        <w:t>.</w:t>
+        <w:rPr>
+          <w:rFonts w:eastAsiaTheme="majorEastAsia" w:cstheme="majorBidi"/>
+        </w:rPr>
+        <w:t>Create an ERD, specifying identifiers, attributes, minimum and maximum cardinalities</w:t>
+      </w:r>
+    </w:p>
+    <w:p>
+      <w:pPr>
+        <w:pStyle w:val="ListParagraph"/>
+        <w:numPr>
+          <w:ilvl w:val="0"/>
+          <w:numId w:val="21"/>
+        </w:numPr>
+        <w:spacing w:line="360" w:lineRule="auto"/>
+        <w:rPr>
+          <w:rFonts w:eastAsiaTheme="majorEastAsia" w:cstheme="majorBidi"/>
+          <w:b/>
+          <w:u w:val="single"/>
+        </w:rPr>
+      </w:pPr>
+      <w:r>
+        <w:rPr>
+          <w:rFonts w:eastAsiaTheme="majorEastAsia" w:cstheme="majorBidi"/>
+        </w:rPr>
+        <w:t>Implement the database in MySQL</w:t>
+      </w:r>
+    </w:p>
+    <w:p>
+      <w:pPr>
+        <w:spacing w:line="360" w:lineRule="auto"/>
+        <w:ind w:left="720" w:firstLine="360"/>
+      </w:pPr>
+      <w:r>
+        <w:t>Estimated duration for this activity is one week.</w:t>
       </w:r>
     </w:p>
     <w:p>
@@ -3272,286 +4010,6 @@
         <w:ind w:left="1080"/>
       </w:pPr>
       <w:r>
-        <w:rPr>
-          <w:b/>
-          <w:u w:val="single"/>
-        </w:rPr>
-        <w:t>Activity: Create wireframe &amp; site map</w:t>
-      </w:r>
-      <w:r>
-        <w:rPr>
-          <w:b/>
-          <w:u w:val="single"/>
-        </w:rPr>
-        <w:br/>
-      </w:r>
-      <w:r>
-        <w:t>Tasks:</w:t>
-      </w:r>
-    </w:p>
-    <w:p>
-      <w:pPr>
-        <w:pStyle w:val="ListParagraph"/>
-        <w:numPr>
-          <w:ilvl w:val="0"/>
-          <w:numId w:val="17"/>
-        </w:numPr>
-        <w:spacing w:line="360" w:lineRule="auto"/>
-      </w:pPr>
-      <w:r>
-        <w:t>Discuss what should be included in the event’s website</w:t>
-      </w:r>
-    </w:p>
-    <w:p>
-      <w:pPr>
-        <w:pStyle w:val="ListParagraph"/>
-        <w:numPr>
-          <w:ilvl w:val="0"/>
-          <w:numId w:val="17"/>
-        </w:numPr>
-        <w:spacing w:line="360" w:lineRule="auto"/>
-      </w:pPr>
-      <w:r>
-        <w:t>Create a logo for the event</w:t>
-      </w:r>
-    </w:p>
-    <w:p>
-      <w:pPr>
-        <w:pStyle w:val="ListParagraph"/>
-        <w:numPr>
-          <w:ilvl w:val="0"/>
-          <w:numId w:val="17"/>
-        </w:numPr>
-        <w:spacing w:line="360" w:lineRule="auto"/>
-      </w:pPr>
-      <w:r>
-        <w:t>Make sitemap</w:t>
-      </w:r>
-    </w:p>
-    <w:p>
-      <w:pPr>
-        <w:pStyle w:val="ListParagraph"/>
-        <w:numPr>
-          <w:ilvl w:val="0"/>
-          <w:numId w:val="17"/>
-        </w:numPr>
-        <w:spacing w:line="360" w:lineRule="auto"/>
-      </w:pPr>
-      <w:r>
-        <w:t>Make wireframe</w:t>
-      </w:r>
-    </w:p>
-    <w:p>
-      <w:pPr>
-        <w:spacing w:line="360" w:lineRule="auto"/>
-        <w:ind w:left="1080"/>
-      </w:pPr>
-      <w:r>
-        <w:t xml:space="preserve">The estimated duration of this </w:t>
-      </w:r>
-      <w:r>
-        <w:t xml:space="preserve">activity </w:t>
-      </w:r>
-      <w:r>
-        <w:t xml:space="preserve">is </w:t>
-      </w:r>
-      <w:r>
-        <w:t>three days</w:t>
-      </w:r>
-      <w:r>
-        <w:t>.</w:t>
-      </w:r>
-    </w:p>
-    <w:p>
-      <w:pPr>
-        <w:spacing w:line="360" w:lineRule="auto"/>
-        <w:ind w:left="1080"/>
-      </w:pPr>
-      <w:r>
-        <w:rPr>
-          <w:b/>
-          <w:u w:val="single"/>
-        </w:rPr>
-        <w:t>Activity: Website front-end</w:t>
-      </w:r>
-      <w:r>
-        <w:br/>
-      </w:r>
-      <w:r>
-        <w:t>Tasks:</w:t>
-      </w:r>
-    </w:p>
-    <w:p>
-      <w:pPr>
-        <w:pStyle w:val="ListParagraph"/>
-        <w:numPr>
-          <w:ilvl w:val="0"/>
-          <w:numId w:val="19"/>
-        </w:numPr>
-        <w:spacing w:line="360" w:lineRule="auto"/>
-      </w:pPr>
-      <w:r>
-        <w:t>Write all HTML pages</w:t>
-      </w:r>
-    </w:p>
-    <w:p>
-      <w:pPr>
-        <w:pStyle w:val="ListParagraph"/>
-        <w:numPr>
-          <w:ilvl w:val="0"/>
-          <w:numId w:val="19"/>
-        </w:numPr>
-        <w:spacing w:line="360" w:lineRule="auto"/>
-      </w:pPr>
-      <w:r>
-        <w:t>Write all CSS style</w:t>
-      </w:r>
-    </w:p>
-    <w:p>
-      <w:pPr>
-        <w:pStyle w:val="ListParagraph"/>
-        <w:numPr>
-          <w:ilvl w:val="0"/>
-          <w:numId w:val="19"/>
-        </w:numPr>
-        <w:spacing w:line="360" w:lineRule="auto"/>
-      </w:pPr>
-      <w:r>
-        <w:t>Write JavaScript file</w:t>
-      </w:r>
-    </w:p>
-    <w:p>
-      <w:pPr>
-        <w:pStyle w:val="ListParagraph"/>
-        <w:numPr>
-          <w:ilvl w:val="0"/>
-          <w:numId w:val="19"/>
-        </w:numPr>
-        <w:spacing w:line="360" w:lineRule="auto"/>
-      </w:pPr>
-      <w:r>
-        <w:t>Deploy on Athena server</w:t>
-      </w:r>
-    </w:p>
-    <w:p>
-      <w:pPr>
-        <w:spacing w:line="360" w:lineRule="auto"/>
-        <w:ind w:left="1080"/>
-      </w:pPr>
-      <w:r>
-        <w:t>Estimated duration for this activity is two weeks.</w:t>
-      </w:r>
-    </w:p>
-    <w:p>
-      <w:pPr>
-        <w:spacing w:line="360" w:lineRule="auto"/>
-        <w:ind w:left="1080"/>
-        <w:rPr>
-          <w:rFonts w:eastAsiaTheme="majorEastAsia" w:cstheme="majorBidi"/>
-        </w:rPr>
-      </w:pPr>
-      <w:r>
-        <w:rPr>
-          <w:rFonts w:eastAsiaTheme="majorEastAsia" w:cstheme="majorBidi"/>
-          <w:b/>
-          <w:u w:val="single"/>
-        </w:rPr>
-        <w:t>Activity: Database Design</w:t>
-      </w:r>
-      <w:r>
-        <w:rPr>
-          <w:rFonts w:eastAsiaTheme="majorEastAsia" w:cstheme="majorBidi"/>
-          <w:b/>
-          <w:u w:val="single"/>
-        </w:rPr>
-        <w:br/>
-      </w:r>
-      <w:r>
-        <w:rPr>
-          <w:rFonts w:eastAsiaTheme="majorEastAsia" w:cstheme="majorBidi"/>
-        </w:rPr>
-        <w:t>Tasks:</w:t>
-      </w:r>
-    </w:p>
-    <w:p>
-      <w:pPr>
-        <w:pStyle w:val="ListParagraph"/>
-        <w:numPr>
-          <w:ilvl w:val="0"/>
-          <w:numId w:val="21"/>
-        </w:numPr>
-        <w:spacing w:line="360" w:lineRule="auto"/>
-        <w:rPr>
-          <w:rFonts w:eastAsiaTheme="majorEastAsia" w:cstheme="majorBidi"/>
-          <w:b/>
-          <w:u w:val="single"/>
-        </w:rPr>
-      </w:pPr>
-      <w:r>
-        <w:rPr>
-          <w:rFonts w:eastAsiaTheme="majorEastAsia" w:cstheme="majorBidi"/>
-        </w:rPr>
-        <w:t>Decide what entities will be included in the database</w:t>
-      </w:r>
-    </w:p>
-    <w:p>
-      <w:pPr>
-        <w:pStyle w:val="ListParagraph"/>
-        <w:numPr>
-          <w:ilvl w:val="0"/>
-          <w:numId w:val="21"/>
-        </w:numPr>
-        <w:spacing w:line="360" w:lineRule="auto"/>
-        <w:rPr>
-          <w:rFonts w:eastAsiaTheme="majorEastAsia" w:cstheme="majorBidi"/>
-          <w:b/>
-          <w:u w:val="single"/>
-        </w:rPr>
-      </w:pPr>
-      <w:r>
-        <w:rPr>
-          <w:rFonts w:eastAsiaTheme="majorEastAsia" w:cstheme="majorBidi"/>
-        </w:rPr>
-        <w:t>Create an ERD, specifying identifiers, attributes, minimum and maximum cardinalities</w:t>
-      </w:r>
-    </w:p>
-    <w:p>
-      <w:pPr>
-        <w:pStyle w:val="ListParagraph"/>
-        <w:numPr>
-          <w:ilvl w:val="0"/>
-          <w:numId w:val="21"/>
-        </w:numPr>
-        <w:spacing w:line="360" w:lineRule="auto"/>
-        <w:rPr>
-          <w:rFonts w:eastAsiaTheme="majorEastAsia" w:cstheme="majorBidi"/>
-          <w:b/>
-          <w:u w:val="single"/>
-        </w:rPr>
-      </w:pPr>
-      <w:r>
-        <w:rPr>
-          <w:rFonts w:eastAsiaTheme="majorEastAsia" w:cstheme="majorBidi"/>
-        </w:rPr>
-        <w:t>Implement the database in MySQL</w:t>
-      </w:r>
-    </w:p>
-    <w:p>
-      <w:pPr>
-        <w:spacing w:line="360" w:lineRule="auto"/>
-        <w:ind w:left="720" w:firstLine="360"/>
-      </w:pPr>
-      <w:r>
-        <w:lastRenderedPageBreak/>
-        <w:t>Estimated duration for this activity is one week.</w:t>
-      </w:r>
-    </w:p>
-    <w:p>
-      <w:pPr>
-        <w:spacing w:line="360" w:lineRule="auto"/>
-        <w:ind w:left="1080"/>
-      </w:pPr>
-      <w:r>
         <w:t xml:space="preserve">Deliverables for </w:t>
       </w:r>
       <w:r>
@@ -3574,13 +4032,8 @@
         <w:spacing w:line="360" w:lineRule="auto"/>
       </w:pPr>
       <w:r>
-        <w:t xml:space="preserve">Full list of requirements, including a </w:t>
-      </w:r>
-      <w:proofErr w:type="spellStart"/>
-      <w:r>
-        <w:t>MoSCoW</w:t>
-      </w:r>
-      <w:proofErr w:type="spellEnd"/>
+        <w:t>Full list of requirements, including a MoSCoW</w:t>
+      </w:r>
       <w:r>
         <w:t xml:space="preserve"> and traceability matrix</w:t>
       </w:r>
@@ -3838,6 +4291,7 @@
         <w:spacing w:line="360" w:lineRule="auto"/>
       </w:pPr>
       <w:r>
+        <w:lastRenderedPageBreak/>
         <w:t>Validate data with PHP</w:t>
       </w:r>
     </w:p>
@@ -3903,7 +4357,6 @@
         <w:spacing w:line="360" w:lineRule="auto"/>
       </w:pPr>
       <w:r>
-        <w:lastRenderedPageBreak/>
         <w:t>Discuss progress with client</w:t>
       </w:r>
     </w:p>
@@ -4131,6 +4584,7 @@
         <w:spacing w:line="360" w:lineRule="auto"/>
       </w:pPr>
       <w:r>
+        <w:lastRenderedPageBreak/>
         <w:t>An application to be used at the entrance of the camping</w:t>
       </w:r>
     </w:p>
@@ -4222,7 +4676,6 @@
         <w:spacing w:line="360" w:lineRule="auto"/>
       </w:pPr>
       <w:r>
-        <w:lastRenderedPageBreak/>
         <w:t xml:space="preserve">Process reports on weeks 7, 8, </w:t>
       </w:r>
       <w:r>
@@ -4454,6 +4907,7 @@
         <w:spacing w:line="360" w:lineRule="auto"/>
       </w:pPr>
       <w:r>
+        <w:lastRenderedPageBreak/>
         <w:t>Test application for the organization to inspect the status of the event</w:t>
       </w:r>
     </w:p>
@@ -4519,7 +4973,6 @@
         <w:spacing w:line="360" w:lineRule="auto"/>
       </w:pPr>
       <w:r>
-        <w:lastRenderedPageBreak/>
         <w:t>the number of visitors at the event can be retrieved</w:t>
       </w:r>
     </w:p>
@@ -4617,13 +5070,8 @@
         <w:spacing w:line="360" w:lineRule="auto"/>
       </w:pPr>
       <w:r>
-        <w:t xml:space="preserve">how many units of a certain article were </w:t>
-      </w:r>
-      <w:proofErr w:type="gramStart"/>
-      <w:r>
-        <w:t>sold</w:t>
-      </w:r>
-      <w:proofErr w:type="gramEnd"/>
+        <w:t>how many units of a certain article were sold</w:t>
+      </w:r>
     </w:p>
     <w:p>
       <w:pPr>
@@ -4790,6 +5238,7 @@
         <w:ind w:left="1080"/>
       </w:pPr>
       <w:r>
+        <w:lastRenderedPageBreak/>
         <w:t xml:space="preserve">Estimated duration of this activity is </w:t>
       </w:r>
       <w:r>
@@ -4892,7 +5341,6 @@
           <w:b/>
           <w:u w:val="single"/>
         </w:rPr>
-        <w:lastRenderedPageBreak/>
         <w:t>Activity: Finalize project</w:t>
       </w:r>
       <w:r>
@@ -5016,9 +5464,182 @@
       </w:r>
       <w:bookmarkEnd w:id="16"/>
     </w:p>
+    <w:p>
+      <w:pPr>
+        <w:ind w:firstLine="360"/>
+      </w:pPr>
+    </w:p>
+    <w:p>
+      <w:pPr>
+        <w:ind w:firstLine="360"/>
+        <w:rPr>
+          <w:sz w:val="24"/>
+          <w:szCs w:val="24"/>
+        </w:rPr>
+      </w:pPr>
+      <w:r>
+        <w:rPr>
+          <w:b/>
+          <w:sz w:val="24"/>
+          <w:szCs w:val="24"/>
+        </w:rPr>
+        <w:t>Appendix A</w:t>
+      </w:r>
+      <w:r>
+        <w:rPr>
+          <w:sz w:val="24"/>
+          <w:szCs w:val="24"/>
+        </w:rPr>
+        <w:t xml:space="preserve"> </w:t>
+      </w:r>
+      <w:r>
+        <w:rPr>
+          <w:sz w:val="24"/>
+          <w:szCs w:val="24"/>
+        </w:rPr>
+        <w:t>–</w:t>
+      </w:r>
+      <w:r>
+        <w:rPr>
+          <w:sz w:val="24"/>
+          <w:szCs w:val="24"/>
+        </w:rPr>
+        <w:t xml:space="preserve"> </w:t>
+      </w:r>
+      <w:hyperlink r:id="rId9" w:history="1">
+        <w:r>
+          <w:rPr>
+            <w:rStyle w:val="Hyperlink"/>
+            <w:sz w:val="24"/>
+            <w:szCs w:val="24"/>
+          </w:rPr>
+          <w:t>Agendas</w:t>
+        </w:r>
+      </w:hyperlink>
+    </w:p>
+    <w:p>
+      <w:pPr>
+        <w:ind w:firstLine="360"/>
+        <w:rPr>
+          <w:sz w:val="24"/>
+          <w:szCs w:val="24"/>
+        </w:rPr>
+      </w:pPr>
+      <w:r>
+        <w:rPr>
+          <w:b/>
+          <w:sz w:val="24"/>
+          <w:szCs w:val="24"/>
+        </w:rPr>
+        <w:t>Appendix B</w:t>
+      </w:r>
+      <w:r>
+        <w:rPr>
+          <w:sz w:val="24"/>
+          <w:szCs w:val="24"/>
+        </w:rPr>
+        <w:t xml:space="preserve"> </w:t>
+      </w:r>
+      <w:r>
+        <w:rPr>
+          <w:sz w:val="24"/>
+          <w:szCs w:val="24"/>
+        </w:rPr>
+        <w:t>–</w:t>
+      </w:r>
+      <w:r>
+        <w:rPr>
+          <w:sz w:val="24"/>
+          <w:szCs w:val="24"/>
+        </w:rPr>
+        <w:t xml:space="preserve"> </w:t>
+      </w:r>
+      <w:hyperlink r:id="rId10" w:history="1">
+        <w:r>
+          <w:rPr>
+            <w:rStyle w:val="Hyperlink"/>
+            <w:sz w:val="24"/>
+            <w:szCs w:val="24"/>
+          </w:rPr>
+          <w:t xml:space="preserve">Process </w:t>
+        </w:r>
+        <w:r>
+          <w:rPr>
+            <w:rStyle w:val="Hyperlink"/>
+            <w:sz w:val="24"/>
+            <w:szCs w:val="24"/>
+          </w:rPr>
+          <w:t>r</w:t>
+        </w:r>
+        <w:r>
+          <w:rPr>
+            <w:rStyle w:val="Hyperlink"/>
+            <w:sz w:val="24"/>
+            <w:szCs w:val="24"/>
+          </w:rPr>
+          <w:t>eport</w:t>
+        </w:r>
+      </w:hyperlink>
+    </w:p>
+    <w:p>
+      <w:pPr>
+        <w:ind w:firstLine="360"/>
+        <w:rPr>
+          <w:sz w:val="24"/>
+          <w:szCs w:val="24"/>
+        </w:rPr>
+      </w:pPr>
+      <w:r>
+        <w:rPr>
+          <w:b/>
+          <w:sz w:val="24"/>
+          <w:szCs w:val="24"/>
+        </w:rPr>
+        <w:t>Appendix C</w:t>
+      </w:r>
+      <w:r>
+        <w:rPr>
+          <w:sz w:val="24"/>
+          <w:szCs w:val="24"/>
+        </w:rPr>
+        <w:t xml:space="preserve"> </w:t>
+      </w:r>
+      <w:r>
+        <w:rPr>
+          <w:sz w:val="24"/>
+          <w:szCs w:val="24"/>
+        </w:rPr>
+        <w:t>–</w:t>
+      </w:r>
+      <w:r>
+        <w:rPr>
+          <w:sz w:val="24"/>
+          <w:szCs w:val="24"/>
+        </w:rPr>
+        <w:t xml:space="preserve"> </w:t>
+      </w:r>
+      <w:hyperlink r:id="rId11" w:history="1">
+        <w:r>
+          <w:rPr>
+            <w:rStyle w:val="Hyperlink"/>
+            <w:sz w:val="24"/>
+            <w:szCs w:val="24"/>
+          </w:rPr>
+          <w:t>Setup document</w:t>
+        </w:r>
+      </w:hyperlink>
+    </w:p>
+    <w:p>
+      <w:pPr>
+        <w:rPr>
+          <w:sz w:val="24"/>
+          <w:szCs w:val="24"/>
+        </w:rPr>
+      </w:pPr>
+    </w:p>
     <w:sectPr>
-      <w:headerReference w:type="default" r:id="rId9"/>
-      <w:footerReference w:type="default" r:id="rId10"/>
+      <w:headerReference w:type="default" r:id="rId12"/>
+      <w:footerReference w:type="default" r:id="rId13"/>
       <w:pgSz w:w="12240" w:h="15840" w:code="1"/>
       <w:pgMar w:top="1440" w:right="1440" w:bottom="1440" w:left="1440" w:header="720" w:footer="720" w:gutter="0"/>
       <w:cols w:space="720"/>
@@ -5029,7 +5650,7 @@
 </file>
 
 <file path=word/endnotes.xml><?xml version="1.0" encoding="utf-8"?>
-<w:endnotes xmlns:wpc="http://schemas.microsoft.com/office/word/2010/wordprocessingCanvas" xmlns:cx="http://schemas.microsoft.com/office/drawing/2014/chartex" xmlns:cx1="http://schemas.microsoft.com/office/drawing/2015/9/8/chartex" xmlns:cx2="http://schemas.microsoft.com/office/drawing/2015/10/21/chartex" xmlns:mc="http://schemas.openxmlformats.org/markup-compatibility/2006" xmlns:o="urn:schemas-microsoft-com:office:office" xmlns:r="http://schemas.openxmlformats.org/officeDocument/2006/relationships" xmlns:m="http://schemas.openxmlformats.org/officeDocument/2006/math" xmlns:v="urn:schemas-microsoft-com:vml" xmlns:wp14="http://schemas.microsoft.com/office/word/2010/wordprocessingDrawing" xmlns:wp="http://schemas.openxmlformats.org/drawingml/2006/wordprocessingDrawing" xmlns:w10="urn:schemas-microsoft-com:office:word" xmlns:w="http://schemas.openxmlformats.org/wordprocessingml/2006/main" xmlns:w14="http://schemas.microsoft.com/office/word/2010/wordml" xmlns:w15="http://schemas.microsoft.com/office/word/2012/wordml" xmlns:w16se="http://schemas.microsoft.com/office/word/2015/wordml/symex" xmlns:wpg="http://schemas.microsoft.com/office/word/2010/wordprocessingGroup" xmlns:wpi="http://schemas.microsoft.com/office/word/2010/wordprocessingInk" xmlns:wne="http://schemas.microsoft.com/office/word/2006/wordml" xmlns:wps="http://schemas.microsoft.com/office/word/2010/wordprocessingShape" mc:Ignorable="w14 w15 w16se wp14">
+<w:endnotes xmlns:ve="http://schemas.openxmlformats.org/markup-compatibility/2006" xmlns:o="urn:schemas-microsoft-com:office:office" xmlns:r="http://schemas.openxmlformats.org/officeDocument/2006/relationships" xmlns:m="http://schemas.openxmlformats.org/officeDocument/2006/math" xmlns:v="urn:schemas-microsoft-com:vml" xmlns:wp="http://schemas.openxmlformats.org/drawingml/2006/wordprocessingDrawing" xmlns:w10="urn:schemas-microsoft-com:office:word" xmlns:w="http://schemas.openxmlformats.org/wordprocessingml/2006/main" xmlns:wne="http://schemas.microsoft.com/office/word/2006/wordml">
   <w:endnote w:type="separator" w:id="-1">
     <w:p>
       <w:pPr>
@@ -5054,7 +5675,7 @@
 </file>
 
 <file path=word/footer1.xml><?xml version="1.0" encoding="utf-8"?>
-<w:ftr xmlns:wpc="http://schemas.microsoft.com/office/word/2010/wordprocessingCanvas" xmlns:cx="http://schemas.microsoft.com/office/drawing/2014/chartex" xmlns:cx1="http://schemas.microsoft.com/office/drawing/2015/9/8/chartex" xmlns:cx2="http://schemas.microsoft.com/office/drawing/2015/10/21/chartex" xmlns:mc="http://schemas.openxmlformats.org/markup-compatibility/2006" xmlns:o="urn:schemas-microsoft-com:office:office" xmlns:r="http://schemas.openxmlformats.org/officeDocument/2006/relationships" xmlns:m="http://schemas.openxmlformats.org/officeDocument/2006/math" xmlns:v="urn:schemas-microsoft-com:vml" xmlns:wp14="http://schemas.microsoft.com/office/word/2010/wordprocessingDrawing" xmlns:wp="http://schemas.openxmlformats.org/drawingml/2006/wordprocessingDrawing" xmlns:w10="urn:schemas-microsoft-com:office:word" xmlns:w="http://schemas.openxmlformats.org/wordprocessingml/2006/main" xmlns:w14="http://schemas.microsoft.com/office/word/2010/wordml" xmlns:w15="http://schemas.microsoft.com/office/word/2012/wordml" xmlns:w16se="http://schemas.microsoft.com/office/word/2015/wordml/symex" xmlns:wpg="http://schemas.microsoft.com/office/word/2010/wordprocessingGroup" xmlns:wpi="http://schemas.microsoft.com/office/word/2010/wordprocessingInk" xmlns:wne="http://schemas.microsoft.com/office/word/2006/wordml" xmlns:wps="http://schemas.microsoft.com/office/word/2010/wordprocessingShape" mc:Ignorable="w14 w15 w16se wp14">
+<w:ftr xmlns:ve="http://schemas.openxmlformats.org/markup-compatibility/2006" xmlns:o="urn:schemas-microsoft-com:office:office" xmlns:r="http://schemas.openxmlformats.org/officeDocument/2006/relationships" xmlns:m="http://schemas.openxmlformats.org/officeDocument/2006/math" xmlns:v="urn:schemas-microsoft-com:vml" xmlns:wp="http://schemas.openxmlformats.org/drawingml/2006/wordprocessingDrawing" xmlns:w10="urn:schemas-microsoft-com:office:word" xmlns:w="http://schemas.openxmlformats.org/wordprocessingml/2006/main" xmlns:wne="http://schemas.microsoft.com/office/word/2006/wordml">
   <w:tbl>
     <w:tblPr>
       <w:tblW w:w="5000" w:type="pct"/>
@@ -5062,11 +5683,11 @@
         <w:top w:val="single" w:sz="18" w:space="0" w:color="808080" w:themeColor="background1" w:themeShade="80"/>
         <w:insideV w:val="single" w:sz="18" w:space="0" w:color="808080" w:themeColor="background1" w:themeShade="80"/>
       </w:tblBorders>
-      <w:tblLook w:val="04A0" w:firstRow="1" w:lastRow="0" w:firstColumn="1" w:lastColumn="0" w:noHBand="0" w:noVBand="1"/>
+      <w:tblLook w:val="04A0"/>
     </w:tblPr>
     <w:tblGrid>
-      <w:gridCol w:w="970"/>
-      <w:gridCol w:w="8390"/>
+      <w:gridCol w:w="993"/>
+      <w:gridCol w:w="8583"/>
     </w:tblGrid>
     <w:tr>
       <w:tc>
@@ -5101,7 +5722,7 @@
               <w:sz w:val="32"/>
               <w:szCs w:val="32"/>
             </w:rPr>
-            <w:t>2</w:t>
+            <w:t>14</w:t>
           </w:r>
           <w:r>
             <w:rPr>
@@ -5137,7 +5758,7 @@
 </file>
 
 <file path=word/footnotes.xml><?xml version="1.0" encoding="utf-8"?>
-<w:footnotes xmlns:wpc="http://schemas.microsoft.com/office/word/2010/wordprocessingCanvas" xmlns:cx="http://schemas.microsoft.com/office/drawing/2014/chartex" xmlns:cx1="http://schemas.microsoft.com/office/drawing/2015/9/8/chartex" xmlns:cx2="http://schemas.microsoft.com/office/drawing/2015/10/21/chartex" xmlns:mc="http://schemas.openxmlformats.org/markup-compatibility/2006" xmlns:o="urn:schemas-microsoft-com:office:office" xmlns:r="http://schemas.openxmlformats.org/officeDocument/2006/relationships" xmlns:m="http://schemas.openxmlformats.org/officeDocument/2006/math" xmlns:v="urn:schemas-microsoft-com:vml" xmlns:wp14="http://schemas.microsoft.com/office/word/2010/wordprocessingDrawing" xmlns:wp="http://schemas.openxmlformats.org/drawingml/2006/wordprocessingDrawing" xmlns:w10="urn:schemas-microsoft-com:office:word" xmlns:w="http://schemas.openxmlformats.org/wordprocessingml/2006/main" xmlns:w14="http://schemas.microsoft.com/office/word/2010/wordml" xmlns:w15="http://schemas.microsoft.com/office/word/2012/wordml" xmlns:w16se="http://schemas.microsoft.com/office/word/2015/wordml/symex" xmlns:wpg="http://schemas.microsoft.com/office/word/2010/wordprocessingGroup" xmlns:wpi="http://schemas.microsoft.com/office/word/2010/wordprocessingInk" xmlns:wne="http://schemas.microsoft.com/office/word/2006/wordml" xmlns:wps="http://schemas.microsoft.com/office/word/2010/wordprocessingShape" mc:Ignorable="w14 w15 w16se wp14">
+<w:footnotes xmlns:ve="http://schemas.openxmlformats.org/markup-compatibility/2006" xmlns:o="urn:schemas-microsoft-com:office:office" xmlns:r="http://schemas.openxmlformats.org/officeDocument/2006/relationships" xmlns:m="http://schemas.openxmlformats.org/officeDocument/2006/math" xmlns:v="urn:schemas-microsoft-com:vml" xmlns:wp="http://schemas.openxmlformats.org/drawingml/2006/wordprocessingDrawing" xmlns:w10="urn:schemas-microsoft-com:office:word" xmlns:w="http://schemas.openxmlformats.org/wordprocessingml/2006/main" xmlns:wne="http://schemas.microsoft.com/office/word/2006/wordml">
   <w:footnote w:type="separator" w:id="-1">
     <w:p>
       <w:pPr>
@@ -5162,7 +5783,7 @@
 </file>
 
 <file path=word/header1.xml><?xml version="1.0" encoding="utf-8"?>
-<w:hdr xmlns:wpc="http://schemas.microsoft.com/office/word/2010/wordprocessingCanvas" xmlns:cx="http://schemas.microsoft.com/office/drawing/2014/chartex" xmlns:cx1="http://schemas.microsoft.com/office/drawing/2015/9/8/chartex" xmlns:cx2="http://schemas.microsoft.com/office/drawing/2015/10/21/chartex" xmlns:mc="http://schemas.openxmlformats.org/markup-compatibility/2006" xmlns:o="urn:schemas-microsoft-com:office:office" xmlns:r="http://schemas.openxmlformats.org/officeDocument/2006/relationships" xmlns:m="http://schemas.openxmlformats.org/officeDocument/2006/math" xmlns:v="urn:schemas-microsoft-com:vml" xmlns:wp14="http://schemas.microsoft.com/office/word/2010/wordprocessingDrawing" xmlns:wp="http://schemas.openxmlformats.org/drawingml/2006/wordprocessingDrawing" xmlns:w10="urn:schemas-microsoft-com:office:word" xmlns:w="http://schemas.openxmlformats.org/wordprocessingml/2006/main" xmlns:w14="http://schemas.microsoft.com/office/word/2010/wordml" xmlns:w15="http://schemas.microsoft.com/office/word/2012/wordml" xmlns:w16se="http://schemas.microsoft.com/office/word/2015/wordml/symex" xmlns:wpg="http://schemas.microsoft.com/office/word/2010/wordprocessingGroup" xmlns:wpi="http://schemas.microsoft.com/office/word/2010/wordprocessingInk" xmlns:wne="http://schemas.microsoft.com/office/word/2006/wordml" xmlns:wps="http://schemas.microsoft.com/office/word/2010/wordprocessingShape" mc:Ignorable="w14 w15 w16se wp14">
+<w:hdr xmlns:ve="http://schemas.openxmlformats.org/markup-compatibility/2006" xmlns:o="urn:schemas-microsoft-com:office:office" xmlns:r="http://schemas.openxmlformats.org/officeDocument/2006/relationships" xmlns:m="http://schemas.openxmlformats.org/officeDocument/2006/math" xmlns:v="urn:schemas-microsoft-com:vml" xmlns:wp="http://schemas.openxmlformats.org/drawingml/2006/wordprocessingDrawing" xmlns:w10="urn:schemas-microsoft-com:office:word" xmlns:w="http://schemas.openxmlformats.org/wordprocessingml/2006/main" xmlns:wne="http://schemas.microsoft.com/office/word/2006/wordml">
   <w:p>
     <w:pPr>
       <w:pStyle w:val="Header"/>
@@ -5228,8 +5849,8 @@
 </file>
 
 <file path=word/numbering.xml><?xml version="1.0" encoding="utf-8"?>
-<w:numbering xmlns:wpc="http://schemas.microsoft.com/office/word/2010/wordprocessingCanvas" xmlns:cx="http://schemas.microsoft.com/office/drawing/2014/chartex" xmlns:cx1="http://schemas.microsoft.com/office/drawing/2015/9/8/chartex" xmlns:cx2="http://schemas.microsoft.com/office/drawing/2015/10/21/chartex" xmlns:mc="http://schemas.openxmlformats.org/markup-compatibility/2006" xmlns:o="urn:schemas-microsoft-com:office:office" xmlns:r="http://schemas.openxmlformats.org/officeDocument/2006/relationships" xmlns:m="http://schemas.openxmlformats.org/officeDocument/2006/math" xmlns:v="urn:schemas-microsoft-com:vml" xmlns:wp14="http://schemas.microsoft.com/office/word/2010/wordprocessingDrawing" xmlns:wp="http://schemas.openxmlformats.org/drawingml/2006/wordprocessingDrawing" xmlns:w10="urn:schemas-microsoft-com:office:word" xmlns:w="http://schemas.openxmlformats.org/wordprocessingml/2006/main" xmlns:w14="http://schemas.microsoft.com/office/word/2010/wordml" xmlns:w15="http://schemas.microsoft.com/office/word/2012/wordml" xmlns:w16se="http://schemas.microsoft.com/office/word/2015/wordml/symex" xmlns:wpg="http://schemas.microsoft.com/office/word/2010/wordprocessingGroup" xmlns:wpi="http://schemas.microsoft.com/office/word/2010/wordprocessingInk" xmlns:wne="http://schemas.microsoft.com/office/word/2006/wordml" xmlns:wps="http://schemas.microsoft.com/office/word/2010/wordprocessingShape" mc:Ignorable="w14 w15 w16se wp14">
-  <w:abstractNum w:abstractNumId="0" w15:restartNumberingAfterBreak="0">
+<w:numbering xmlns:ve="http://schemas.openxmlformats.org/markup-compatibility/2006" xmlns:o="urn:schemas-microsoft-com:office:office" xmlns:r="http://schemas.openxmlformats.org/officeDocument/2006/relationships" xmlns:m="http://schemas.openxmlformats.org/officeDocument/2006/math" xmlns:v="urn:schemas-microsoft-com:vml" xmlns:wp="http://schemas.openxmlformats.org/drawingml/2006/wordprocessingDrawing" xmlns:w10="urn:schemas-microsoft-com:office:word" xmlns:w="http://schemas.openxmlformats.org/wordprocessingml/2006/main" xmlns:wne="http://schemas.microsoft.com/office/word/2006/wordml">
+  <w:abstractNum w:abstractNumId="0">
     <w:nsid w:val="043108C1"/>
     <w:multiLevelType w:val="hybridMultilevel"/>
     <w:tmpl w:val="E75420DE"/>
@@ -5342,7 +5963,7 @@
       </w:rPr>
     </w:lvl>
   </w:abstractNum>
-  <w:abstractNum w:abstractNumId="1" w15:restartNumberingAfterBreak="0">
+  <w:abstractNum w:abstractNumId="1">
     <w:nsid w:val="11A50869"/>
     <w:multiLevelType w:val="hybridMultilevel"/>
     <w:tmpl w:val="FB8E0216"/>
@@ -5434,7 +6055,7 @@
       </w:pPr>
     </w:lvl>
   </w:abstractNum>
-  <w:abstractNum w:abstractNumId="2" w15:restartNumberingAfterBreak="0">
+  <w:abstractNum w:abstractNumId="2">
     <w:nsid w:val="135A2415"/>
     <w:multiLevelType w:val="hybridMultilevel"/>
     <w:tmpl w:val="F50454B4"/>
@@ -5547,7 +6168,7 @@
       </w:rPr>
     </w:lvl>
   </w:abstractNum>
-  <w:abstractNum w:abstractNumId="3" w15:restartNumberingAfterBreak="0">
+  <w:abstractNum w:abstractNumId="3">
     <w:nsid w:val="19A15CE8"/>
     <w:multiLevelType w:val="hybridMultilevel"/>
     <w:tmpl w:val="07546722"/>
@@ -5660,7 +6281,7 @@
       </w:rPr>
     </w:lvl>
   </w:abstractNum>
-  <w:abstractNum w:abstractNumId="4" w15:restartNumberingAfterBreak="0">
+  <w:abstractNum w:abstractNumId="4">
     <w:nsid w:val="1C5403BD"/>
     <w:multiLevelType w:val="hybridMultilevel"/>
     <w:tmpl w:val="450A1130"/>
@@ -5773,7 +6394,7 @@
       </w:rPr>
     </w:lvl>
   </w:abstractNum>
-  <w:abstractNum w:abstractNumId="5" w15:restartNumberingAfterBreak="0">
+  <w:abstractNum w:abstractNumId="5">
     <w:nsid w:val="206E45A0"/>
     <w:multiLevelType w:val="hybridMultilevel"/>
     <w:tmpl w:val="98068FFC"/>
@@ -5886,7 +6507,7 @@
       </w:rPr>
     </w:lvl>
   </w:abstractNum>
-  <w:abstractNum w:abstractNumId="6" w15:restartNumberingAfterBreak="0">
+  <w:abstractNum w:abstractNumId="6">
     <w:nsid w:val="225006FD"/>
     <w:multiLevelType w:val="hybridMultilevel"/>
     <w:tmpl w:val="7F148826"/>
@@ -5999,7 +6620,7 @@
       </w:rPr>
     </w:lvl>
   </w:abstractNum>
-  <w:abstractNum w:abstractNumId="7" w15:restartNumberingAfterBreak="0">
+  <w:abstractNum w:abstractNumId="7">
     <w:nsid w:val="28B96F46"/>
     <w:multiLevelType w:val="hybridMultilevel"/>
     <w:tmpl w:val="5ADE8CAA"/>
@@ -6112,7 +6733,7 @@
       </w:rPr>
     </w:lvl>
   </w:abstractNum>
-  <w:abstractNum w:abstractNumId="8" w15:restartNumberingAfterBreak="0">
+  <w:abstractNum w:abstractNumId="8">
     <w:nsid w:val="2D0A19D5"/>
     <w:multiLevelType w:val="hybridMultilevel"/>
     <w:tmpl w:val="876CA85A"/>
@@ -6225,7 +6846,7 @@
       </w:rPr>
     </w:lvl>
   </w:abstractNum>
-  <w:abstractNum w:abstractNumId="9" w15:restartNumberingAfterBreak="0">
+  <w:abstractNum w:abstractNumId="9">
     <w:nsid w:val="2E47229A"/>
     <w:multiLevelType w:val="hybridMultilevel"/>
     <w:tmpl w:val="3A146FCA"/>
@@ -6338,7 +6959,7 @@
       </w:rPr>
     </w:lvl>
   </w:abstractNum>
-  <w:abstractNum w:abstractNumId="10" w15:restartNumberingAfterBreak="0">
+  <w:abstractNum w:abstractNumId="10">
     <w:nsid w:val="30432773"/>
     <w:multiLevelType w:val="hybridMultilevel"/>
     <w:tmpl w:val="60505674"/>
@@ -6451,7 +7072,7 @@
       </w:rPr>
     </w:lvl>
   </w:abstractNum>
-  <w:abstractNum w:abstractNumId="11" w15:restartNumberingAfterBreak="0">
+  <w:abstractNum w:abstractNumId="11">
     <w:nsid w:val="3194350D"/>
     <w:multiLevelType w:val="hybridMultilevel"/>
     <w:tmpl w:val="D3C60C2A"/>
@@ -6564,7 +7185,7 @@
       </w:rPr>
     </w:lvl>
   </w:abstractNum>
-  <w:abstractNum w:abstractNumId="12" w15:restartNumberingAfterBreak="0">
+  <w:abstractNum w:abstractNumId="12">
     <w:nsid w:val="432115E4"/>
     <w:multiLevelType w:val="hybridMultilevel"/>
     <w:tmpl w:val="6F3A8DCA"/>
@@ -6653,7 +7274,7 @@
       </w:pPr>
     </w:lvl>
   </w:abstractNum>
-  <w:abstractNum w:abstractNumId="13" w15:restartNumberingAfterBreak="0">
+  <w:abstractNum w:abstractNumId="13">
     <w:nsid w:val="47042DC7"/>
     <w:multiLevelType w:val="hybridMultilevel"/>
     <w:tmpl w:val="50E013FC"/>
@@ -6766,7 +7387,7 @@
       </w:rPr>
     </w:lvl>
   </w:abstractNum>
-  <w:abstractNum w:abstractNumId="14" w15:restartNumberingAfterBreak="0">
+  <w:abstractNum w:abstractNumId="14">
     <w:nsid w:val="48C61E9C"/>
     <w:multiLevelType w:val="hybridMultilevel"/>
     <w:tmpl w:val="DE82CF9E"/>
@@ -6852,7 +7473,7 @@
       </w:pPr>
     </w:lvl>
   </w:abstractNum>
-  <w:abstractNum w:abstractNumId="15" w15:restartNumberingAfterBreak="0">
+  <w:abstractNum w:abstractNumId="15">
     <w:nsid w:val="4AC82B8C"/>
     <w:multiLevelType w:val="hybridMultilevel"/>
     <w:tmpl w:val="ADE80824"/>
@@ -6965,7 +7586,7 @@
       </w:rPr>
     </w:lvl>
   </w:abstractNum>
-  <w:abstractNum w:abstractNumId="16" w15:restartNumberingAfterBreak="0">
+  <w:abstractNum w:abstractNumId="16">
     <w:nsid w:val="503835AD"/>
     <w:multiLevelType w:val="hybridMultilevel"/>
     <w:tmpl w:val="1F38182E"/>
@@ -7054,7 +7675,7 @@
       </w:pPr>
     </w:lvl>
   </w:abstractNum>
-  <w:abstractNum w:abstractNumId="17" w15:restartNumberingAfterBreak="0">
+  <w:abstractNum w:abstractNumId="17">
     <w:nsid w:val="51156AC1"/>
     <w:multiLevelType w:val="hybridMultilevel"/>
     <w:tmpl w:val="E6107296"/>
@@ -7143,7 +7764,7 @@
       </w:pPr>
     </w:lvl>
   </w:abstractNum>
-  <w:abstractNum w:abstractNumId="18" w15:restartNumberingAfterBreak="0">
+  <w:abstractNum w:abstractNumId="18">
     <w:nsid w:val="52B77A6C"/>
     <w:multiLevelType w:val="hybridMultilevel"/>
     <w:tmpl w:val="BB72968C"/>
@@ -7256,7 +7877,7 @@
       </w:rPr>
     </w:lvl>
   </w:abstractNum>
-  <w:abstractNum w:abstractNumId="19" w15:restartNumberingAfterBreak="0">
+  <w:abstractNum w:abstractNumId="19">
     <w:nsid w:val="551714DE"/>
     <w:multiLevelType w:val="hybridMultilevel"/>
     <w:tmpl w:val="77EC3902"/>
@@ -7345,7 +7966,7 @@
       </w:pPr>
     </w:lvl>
   </w:abstractNum>
-  <w:abstractNum w:abstractNumId="20" w15:restartNumberingAfterBreak="0">
+  <w:abstractNum w:abstractNumId="20">
     <w:nsid w:val="56D044EA"/>
     <w:multiLevelType w:val="hybridMultilevel"/>
     <w:tmpl w:val="FFB0BB5C"/>
@@ -7458,7 +8079,7 @@
       </w:rPr>
     </w:lvl>
   </w:abstractNum>
-  <w:abstractNum w:abstractNumId="21" w15:restartNumberingAfterBreak="0">
+  <w:abstractNum w:abstractNumId="21">
     <w:nsid w:val="5C0C0A4D"/>
     <w:multiLevelType w:val="hybridMultilevel"/>
     <w:tmpl w:val="CE80ABE2"/>
@@ -7571,7 +8192,7 @@
       </w:rPr>
     </w:lvl>
   </w:abstractNum>
-  <w:abstractNum w:abstractNumId="22" w15:restartNumberingAfterBreak="0">
+  <w:abstractNum w:abstractNumId="22">
     <w:nsid w:val="60EF0425"/>
     <w:multiLevelType w:val="hybridMultilevel"/>
     <w:tmpl w:val="46325CCE"/>
@@ -7684,7 +8305,7 @@
       </w:rPr>
     </w:lvl>
   </w:abstractNum>
-  <w:abstractNum w:abstractNumId="23" w15:restartNumberingAfterBreak="0">
+  <w:abstractNum w:abstractNumId="23">
     <w:nsid w:val="64FC61C4"/>
     <w:multiLevelType w:val="hybridMultilevel"/>
     <w:tmpl w:val="B95C83F6"/>
@@ -7797,7 +8418,7 @@
       </w:rPr>
     </w:lvl>
   </w:abstractNum>
-  <w:abstractNum w:abstractNumId="24" w15:restartNumberingAfterBreak="0">
+  <w:abstractNum w:abstractNumId="24">
     <w:nsid w:val="71104825"/>
     <w:multiLevelType w:val="hybridMultilevel"/>
     <w:tmpl w:val="22F80148"/>
@@ -7910,7 +8531,7 @@
       </w:rPr>
     </w:lvl>
   </w:abstractNum>
-  <w:abstractNum w:abstractNumId="25" w15:restartNumberingAfterBreak="0">
+  <w:abstractNum w:abstractNumId="25">
     <w:nsid w:val="712203A9"/>
     <w:multiLevelType w:val="multilevel"/>
     <w:tmpl w:val="3EB62482"/>
@@ -7999,7 +8620,7 @@
       </w:pPr>
     </w:lvl>
   </w:abstractNum>
-  <w:abstractNum w:abstractNumId="26" w15:restartNumberingAfterBreak="0">
+  <w:abstractNum w:abstractNumId="26">
     <w:nsid w:val="71830402"/>
     <w:multiLevelType w:val="hybridMultilevel"/>
     <w:tmpl w:val="D9B0B988"/>
@@ -8112,7 +8733,7 @@
       </w:rPr>
     </w:lvl>
   </w:abstractNum>
-  <w:abstractNum w:abstractNumId="27" w15:restartNumberingAfterBreak="0">
+  <w:abstractNum w:abstractNumId="27">
     <w:nsid w:val="74454385"/>
     <w:multiLevelType w:val="hybridMultilevel"/>
     <w:tmpl w:val="0BAAE354"/>
@@ -8225,7 +8846,7 @@
       </w:rPr>
     </w:lvl>
   </w:abstractNum>
-  <w:abstractNum w:abstractNumId="28" w15:restartNumberingAfterBreak="0">
+  <w:abstractNum w:abstractNumId="28">
     <w:nsid w:val="798360C9"/>
     <w:multiLevelType w:val="hybridMultilevel"/>
     <w:tmpl w:val="A864AA78"/>
@@ -8435,7 +9056,7 @@
 </file>
 
 <file path=word/styles.xml><?xml version="1.0" encoding="utf-8"?>
-<w:styles xmlns:mc="http://schemas.openxmlformats.org/markup-compatibility/2006" xmlns:r="http://schemas.openxmlformats.org/officeDocument/2006/relationships" xmlns:w="http://schemas.openxmlformats.org/wordprocessingml/2006/main" xmlns:w14="http://schemas.microsoft.com/office/word/2010/wordml" xmlns:w15="http://schemas.microsoft.com/office/word/2012/wordml" xmlns:w16se="http://schemas.microsoft.com/office/word/2015/wordml/symex" mc:Ignorable="w14 w15 w16se">
+<w:styles xmlns:r="http://schemas.openxmlformats.org/officeDocument/2006/relationships" xmlns:w="http://schemas.openxmlformats.org/wordprocessingml/2006/main">
   <w:docDefaults>
     <w:rPrDefault>
       <w:rPr>
@@ -8451,379 +9072,144 @@
       </w:pPr>
     </w:pPrDefault>
   </w:docDefaults>
-  <w:latentStyles w:defLockedState="0" w:defUIPriority="99" w:defSemiHidden="0" w:defUnhideWhenUsed="0" w:defQFormat="0" w:count="372">
-    <w:lsdException w:name="Normal" w:uiPriority="0" w:qFormat="1"/>
-    <w:lsdException w:name="heading 1" w:uiPriority="9" w:qFormat="1"/>
-    <w:lsdException w:name="heading 2" w:semiHidden="1" w:uiPriority="9" w:unhideWhenUsed="1" w:qFormat="1"/>
-    <w:lsdException w:name="heading 3" w:semiHidden="1" w:uiPriority="9" w:unhideWhenUsed="1" w:qFormat="1"/>
-    <w:lsdException w:name="heading 4" w:semiHidden="1" w:uiPriority="9" w:unhideWhenUsed="1" w:qFormat="1"/>
-    <w:lsdException w:name="heading 5" w:semiHidden="1" w:uiPriority="9" w:unhideWhenUsed="1" w:qFormat="1"/>
-    <w:lsdException w:name="heading 6" w:semiHidden="1" w:uiPriority="9" w:unhideWhenUsed="1" w:qFormat="1"/>
-    <w:lsdException w:name="heading 7" w:semiHidden="1" w:uiPriority="9" w:unhideWhenUsed="1" w:qFormat="1"/>
-    <w:lsdException w:name="heading 8" w:semiHidden="1" w:uiPriority="9" w:unhideWhenUsed="1" w:qFormat="1"/>
-    <w:lsdException w:name="heading 9" w:semiHidden="1" w:uiPriority="9" w:unhideWhenUsed="1" w:qFormat="1"/>
-    <w:lsdException w:name="index 1" w:semiHidden="1" w:unhideWhenUsed="1"/>
-    <w:lsdException w:name="index 2" w:semiHidden="1" w:unhideWhenUsed="1"/>
-    <w:lsdException w:name="index 3" w:semiHidden="1" w:unhideWhenUsed="1"/>
-    <w:lsdException w:name="index 4" w:semiHidden="1" w:unhideWhenUsed="1"/>
-    <w:lsdException w:name="index 5" w:semiHidden="1" w:unhideWhenUsed="1"/>
-    <w:lsdException w:name="index 6" w:semiHidden="1" w:unhideWhenUsed="1"/>
-    <w:lsdException w:name="index 7" w:semiHidden="1" w:unhideWhenUsed="1"/>
-    <w:lsdException w:name="index 8" w:semiHidden="1" w:unhideWhenUsed="1"/>
-    <w:lsdException w:name="index 9" w:semiHidden="1" w:unhideWhenUsed="1"/>
-    <w:lsdException w:name="toc 1" w:semiHidden="1" w:uiPriority="39" w:unhideWhenUsed="1"/>
-    <w:lsdException w:name="toc 2" w:semiHidden="1" w:uiPriority="39" w:unhideWhenUsed="1"/>
-    <w:lsdException w:name="toc 3" w:semiHidden="1" w:uiPriority="39" w:unhideWhenUsed="1"/>
-    <w:lsdException w:name="toc 4" w:semiHidden="1" w:uiPriority="39" w:unhideWhenUsed="1"/>
-    <w:lsdException w:name="toc 5" w:semiHidden="1" w:uiPriority="39" w:unhideWhenUsed="1"/>
-    <w:lsdException w:name="toc 6" w:semiHidden="1" w:uiPriority="39" w:unhideWhenUsed="1"/>
-    <w:lsdException w:name="toc 7" w:semiHidden="1" w:uiPriority="39" w:unhideWhenUsed="1"/>
-    <w:lsdException w:name="toc 8" w:semiHidden="1" w:uiPriority="39" w:unhideWhenUsed="1"/>
-    <w:lsdException w:name="toc 9" w:semiHidden="1" w:uiPriority="39" w:unhideWhenUsed="1"/>
-    <w:lsdException w:name="Normal Indent" w:semiHidden="1" w:unhideWhenUsed="1"/>
-    <w:lsdException w:name="footnote text" w:semiHidden="1" w:unhideWhenUsed="1"/>
-    <w:lsdException w:name="annotation text" w:semiHidden="1" w:unhideWhenUsed="1"/>
-    <w:lsdException w:name="header" w:semiHidden="1" w:unhideWhenUsed="1"/>
-    <w:lsdException w:name="footer" w:semiHidden="1" w:unhideWhenUsed="1"/>
-    <w:lsdException w:name="index heading" w:semiHidden="1" w:unhideWhenUsed="1"/>
-    <w:lsdException w:name="caption" w:semiHidden="1" w:uiPriority="35" w:unhideWhenUsed="1" w:qFormat="1"/>
-    <w:lsdException w:name="table of figures" w:semiHidden="1" w:unhideWhenUsed="1"/>
-    <w:lsdException w:name="envelope address" w:semiHidden="1" w:unhideWhenUsed="1"/>
-    <w:lsdException w:name="envelope return" w:semiHidden="1" w:unhideWhenUsed="1"/>
-    <w:lsdException w:name="footnote reference" w:semiHidden="1" w:unhideWhenUsed="1"/>
-    <w:lsdException w:name="annotation reference" w:semiHidden="1" w:unhideWhenUsed="1"/>
-    <w:lsdException w:name="line number" w:semiHidden="1" w:unhideWhenUsed="1"/>
-    <w:lsdException w:name="page number" w:semiHidden="1" w:unhideWhenUsed="1"/>
-    <w:lsdException w:name="endnote reference" w:semiHidden="1" w:unhideWhenUsed="1"/>
-    <w:lsdException w:name="endnote text" w:semiHidden="1" w:unhideWhenUsed="1"/>
-    <w:lsdException w:name="table of authorities" w:semiHidden="1" w:unhideWhenUsed="1"/>
-    <w:lsdException w:name="macro" w:semiHidden="1" w:unhideWhenUsed="1"/>
-    <w:lsdException w:name="toa heading" w:semiHidden="1" w:unhideWhenUsed="1"/>
-    <w:lsdException w:name="List" w:semiHidden="1" w:unhideWhenUsed="1"/>
-    <w:lsdException w:name="List Bullet" w:semiHidden="1" w:unhideWhenUsed="1"/>
-    <w:lsdException w:name="List Number" w:semiHidden="1" w:unhideWhenUsed="1"/>
-    <w:lsdException w:name="List 2" w:semiHidden="1" w:unhideWhenUsed="1"/>
-    <w:lsdException w:name="List 3" w:semiHidden="1" w:unhideWhenUsed="1"/>
-    <w:lsdException w:name="List 4" w:semiHidden="1" w:unhideWhenUsed="1"/>
-    <w:lsdException w:name="List 5" w:semiHidden="1" w:unhideWhenUsed="1"/>
-    <w:lsdException w:name="List Bullet 2" w:semiHidden="1" w:unhideWhenUsed="1"/>
-    <w:lsdException w:name="List Bullet 3" w:semiHidden="1" w:unhideWhenUsed="1"/>
-    <w:lsdException w:name="List Bullet 4" w:semiHidden="1" w:unhideWhenUsed="1"/>
-    <w:lsdException w:name="List Bullet 5" w:semiHidden="1" w:unhideWhenUsed="1"/>
-    <w:lsdException w:name="List Number 2" w:semiHidden="1" w:unhideWhenUsed="1"/>
-    <w:lsdException w:name="List Number 3" w:semiHidden="1" w:unhideWhenUsed="1"/>
-    <w:lsdException w:name="List Number 4" w:semiHidden="1" w:unhideWhenUsed="1"/>
-    <w:lsdException w:name="List Number 5" w:semiHidden="1" w:unhideWhenUsed="1"/>
-    <w:lsdException w:name="Title" w:uiPriority="10" w:qFormat="1"/>
-    <w:lsdException w:name="Closing" w:semiHidden="1" w:unhideWhenUsed="1"/>
-    <w:lsdException w:name="Signature" w:semiHidden="1" w:unhideWhenUsed="1"/>
-    <w:lsdException w:name="Default Paragraph Font" w:semiHidden="1" w:uiPriority="1" w:unhideWhenUsed="1"/>
-    <w:lsdException w:name="Body Text" w:semiHidden="1" w:unhideWhenUsed="1"/>
-    <w:lsdException w:name="Body Text Indent" w:semiHidden="1" w:unhideWhenUsed="1"/>
-    <w:lsdException w:name="List Continue" w:semiHidden="1" w:unhideWhenUsed="1"/>
-    <w:lsdException w:name="List Continue 2" w:semiHidden="1" w:unhideWhenUsed="1"/>
-    <w:lsdException w:name="List Continue 3" w:semiHidden="1" w:unhideWhenUsed="1"/>
-    <w:lsdException w:name="List Continue 4" w:semiHidden="1" w:unhideWhenUsed="1"/>
-    <w:lsdException w:name="List Continue 5" w:semiHidden="1" w:unhideWhenUsed="1"/>
-    <w:lsdException w:name="Message Header" w:semiHidden="1" w:unhideWhenUsed="1"/>
-    <w:lsdException w:name="Subtitle" w:uiPriority="11" w:qFormat="1"/>
-    <w:lsdException w:name="Salutation" w:semiHidden="1" w:unhideWhenUsed="1"/>
-    <w:lsdException w:name="Date" w:semiHidden="1" w:unhideWhenUsed="1"/>
-    <w:lsdException w:name="Body Text First Indent" w:semiHidden="1" w:unhideWhenUsed="1"/>
-    <w:lsdException w:name="Body Text First Indent 2" w:semiHidden="1" w:unhideWhenUsed="1"/>
-    <w:lsdException w:name="Note Heading" w:semiHidden="1" w:unhideWhenUsed="1"/>
-    <w:lsdException w:name="Body Text 2" w:semiHidden="1" w:unhideWhenUsed="1"/>
-    <w:lsdException w:name="Body Text 3" w:semiHidden="1" w:unhideWhenUsed="1"/>
-    <w:lsdException w:name="Body Text Indent 2" w:semiHidden="1" w:unhideWhenUsed="1"/>
-    <w:lsdException w:name="Body Text Indent 3" w:semiHidden="1" w:unhideWhenUsed="1"/>
-    <w:lsdException w:name="Block Text" w:semiHidden="1" w:unhideWhenUsed="1"/>
-    <w:lsdException w:name="Hyperlink" w:semiHidden="1" w:unhideWhenUsed="1"/>
-    <w:lsdException w:name="FollowedHyperlink" w:semiHidden="1" w:unhideWhenUsed="1"/>
-    <w:lsdException w:name="Strong" w:uiPriority="22" w:qFormat="1"/>
-    <w:lsdException w:name="Emphasis" w:uiPriority="20" w:qFormat="1"/>
-    <w:lsdException w:name="Document Map" w:semiHidden="1" w:unhideWhenUsed="1"/>
-    <w:lsdException w:name="Plain Text" w:semiHidden="1" w:unhideWhenUsed="1"/>
-    <w:lsdException w:name="E-mail Signature" w:semiHidden="1" w:unhideWhenUsed="1"/>
-    <w:lsdException w:name="HTML Top of Form" w:semiHidden="1" w:unhideWhenUsed="1"/>
-    <w:lsdException w:name="HTML Bottom of Form" w:semiHidden="1" w:unhideWhenUsed="1"/>
-    <w:lsdException w:name="Normal (Web)" w:semiHidden="1" w:unhideWhenUsed="1"/>
-    <w:lsdException w:name="HTML Acronym" w:semiHidden="1" w:unhideWhenUsed="1"/>
-    <w:lsdException w:name="HTML Address" w:semiHidden="1" w:unhideWhenUsed="1"/>
-    <w:lsdException w:name="HTML Cite" w:semiHidden="1" w:unhideWhenUsed="1"/>
-    <w:lsdException w:name="HTML Code" w:semiHidden="1" w:unhideWhenUsed="1"/>
-    <w:lsdException w:name="HTML Definition" w:semiHidden="1" w:unhideWhenUsed="1"/>
-    <w:lsdException w:name="HTML Keyboard" w:semiHidden="1" w:unhideWhenUsed="1"/>
-    <w:lsdException w:name="HTML Preformatted" w:semiHidden="1" w:unhideWhenUsed="1"/>
-    <w:lsdException w:name="HTML Sample" w:semiHidden="1" w:unhideWhenUsed="1"/>
-    <w:lsdException w:name="HTML Typewriter" w:semiHidden="1" w:unhideWhenUsed="1"/>
-    <w:lsdException w:name="HTML Variable" w:semiHidden="1" w:unhideWhenUsed="1"/>
-    <w:lsdException w:name="Normal Table" w:semiHidden="1" w:unhideWhenUsed="1"/>
-    <w:lsdException w:name="annotation subject" w:semiHidden="1" w:unhideWhenUsed="1"/>
-    <w:lsdException w:name="No List" w:semiHidden="1" w:unhideWhenUsed="1"/>
-    <w:lsdException w:name="Outline List 1" w:semiHidden="1" w:unhideWhenUsed="1"/>
-    <w:lsdException w:name="Outline List 2" w:semiHidden="1" w:unhideWhenUsed="1"/>
-    <w:lsdException w:name="Outline List 3" w:semiHidden="1" w:unhideWhenUsed="1"/>
-    <w:lsdException w:name="Table Simple 1" w:semiHidden="1" w:unhideWhenUsed="1"/>
-    <w:lsdException w:name="Table Simple 2" w:semiHidden="1" w:unhideWhenUsed="1"/>
-    <w:lsdException w:name="Table Simple 3" w:semiHidden="1" w:unhideWhenUsed="1"/>
-    <w:lsdException w:name="Table Classic 1" w:semiHidden="1" w:unhideWhenUsed="1"/>
-    <w:lsdException w:name="Table Classic 2" w:semiHidden="1" w:unhideWhenUsed="1"/>
-    <w:lsdException w:name="Table Classic 3" w:semiHidden="1" w:unhideWhenUsed="1"/>
-    <w:lsdException w:name="Table Classic 4" w:semiHidden="1" w:unhideWhenUsed="1"/>
-    <w:lsdException w:name="Table Colorful 1" w:semiHidden="1" w:unhideWhenUsed="1"/>
-    <w:lsdException w:name="Table Colorful 2" w:semiHidden="1" w:unhideWhenUsed="1"/>
-    <w:lsdException w:name="Table Colorful 3" w:semiHidden="1" w:unhideWhenUsed="1"/>
-    <w:lsdException w:name="Table Columns 1" w:semiHidden="1" w:unhideWhenUsed="1"/>
-    <w:lsdException w:name="Table Columns 2" w:semiHidden="1" w:unhideWhenUsed="1"/>
-    <w:lsdException w:name="Table Columns 3" w:semiHidden="1" w:unhideWhenUsed="1"/>
-    <w:lsdException w:name="Table Columns 4" w:semiHidden="1" w:unhideWhenUsed="1"/>
-    <w:lsdException w:name="Table Columns 5" w:semiHidden="1" w:unhideWhenUsed="1"/>
-    <w:lsdException w:name="Table Grid 1" w:semiHidden="1" w:unhideWhenUsed="1"/>
-    <w:lsdException w:name="Table Grid 2" w:semiHidden="1" w:unhideWhenUsed="1"/>
-    <w:lsdException w:name="Table Grid 3" w:semiHidden="1" w:unhideWhenUsed="1"/>
-    <w:lsdException w:name="Table Grid 4" w:semiHidden="1" w:unhideWhenUsed="1"/>
-    <w:lsdException w:name="Table Grid 5" w:semiHidden="1" w:unhideWhenUsed="1"/>
-    <w:lsdException w:name="Table Grid 6" w:semiHidden="1" w:unhideWhenUsed="1"/>
-    <w:lsdException w:name="Table Grid 7" w:semiHidden="1" w:unhideWhenUsed="1"/>
-    <w:lsdException w:name="Table Grid 8" w:semiHidden="1" w:unhideWhenUsed="1"/>
-    <w:lsdException w:name="Table List 1" w:semiHidden="1" w:unhideWhenUsed="1"/>
-    <w:lsdException w:name="Table List 2" w:semiHidden="1" w:unhideWhenUsed="1"/>
-    <w:lsdException w:name="Table List 3" w:semiHidden="1" w:unhideWhenUsed="1"/>
-    <w:lsdException w:name="Table List 4" w:semiHidden="1" w:unhideWhenUsed="1"/>
-    <w:lsdException w:name="Table List 5" w:semiHidden="1" w:unhideWhenUsed="1"/>
-    <w:lsdException w:name="Table List 6" w:semiHidden="1" w:unhideWhenUsed="1"/>
-    <w:lsdException w:name="Table List 7" w:semiHidden="1" w:unhideWhenUsed="1"/>
-    <w:lsdException w:name="Table List 8" w:semiHidden="1" w:unhideWhenUsed="1"/>
-    <w:lsdException w:name="Table 3D effects 1" w:semiHidden="1" w:unhideWhenUsed="1"/>
-    <w:lsdException w:name="Table 3D effects 2" w:semiHidden="1" w:unhideWhenUsed="1"/>
-    <w:lsdException w:name="Table 3D effects 3" w:semiHidden="1" w:unhideWhenUsed="1"/>
-    <w:lsdException w:name="Table Contemporary" w:semiHidden="1" w:unhideWhenUsed="1"/>
-    <w:lsdException w:name="Table Elegant" w:semiHidden="1" w:unhideWhenUsed="1"/>
-    <w:lsdException w:name="Table Professional" w:semiHidden="1" w:unhideWhenUsed="1"/>
-    <w:lsdException w:name="Table Subtle 1" w:semiHidden="1" w:unhideWhenUsed="1"/>
-    <w:lsdException w:name="Table Subtle 2" w:semiHidden="1" w:unhideWhenUsed="1"/>
-    <w:lsdException w:name="Table Web 1" w:semiHidden="1" w:unhideWhenUsed="1"/>
-    <w:lsdException w:name="Table Web 2" w:semiHidden="1" w:unhideWhenUsed="1"/>
-    <w:lsdException w:name="Table Web 3" w:semiHidden="1" w:unhideWhenUsed="1"/>
-    <w:lsdException w:name="Balloon Text" w:semiHidden="1" w:unhideWhenUsed="1"/>
-    <w:lsdException w:name="Table Grid" w:uiPriority="39"/>
-    <w:lsdException w:name="Table Theme" w:semiHidden="1" w:unhideWhenUsed="1"/>
-    <w:lsdException w:name="Placeholder Text" w:semiHidden="1"/>
-    <w:lsdException w:name="No Spacing" w:uiPriority="1" w:qFormat="1"/>
-    <w:lsdException w:name="Light Shading" w:uiPriority="60"/>
-    <w:lsdException w:name="Light List" w:uiPriority="61"/>
-    <w:lsdException w:name="Light Grid" w:uiPriority="62"/>
-    <w:lsdException w:name="Medium Shading 1" w:uiPriority="63"/>
-    <w:lsdException w:name="Medium Shading 2" w:uiPriority="64"/>
-    <w:lsdException w:name="Medium List 1" w:uiPriority="65"/>
-    <w:lsdException w:name="Medium List 2" w:uiPriority="66"/>
-    <w:lsdException w:name="Medium Grid 1" w:uiPriority="67"/>
-    <w:lsdException w:name="Medium Grid 2" w:uiPriority="68"/>
-    <w:lsdException w:name="Medium Grid 3" w:uiPriority="69"/>
-    <w:lsdException w:name="Dark List" w:uiPriority="70"/>
-    <w:lsdException w:name="Colorful Shading" w:uiPriority="71"/>
-    <w:lsdException w:name="Colorful List" w:uiPriority="72"/>
-    <w:lsdException w:name="Colorful Grid" w:uiPriority="73"/>
-    <w:lsdException w:name="Light Shading Accent 1" w:uiPriority="60"/>
-    <w:lsdException w:name="Light List Accent 1" w:uiPriority="61"/>
-    <w:lsdException w:name="Light Grid Accent 1" w:uiPriority="62"/>
-    <w:lsdException w:name="Medium Shading 1 Accent 1" w:uiPriority="63"/>
-    <w:lsdException w:name="Medium Shading 2 Accent 1" w:uiPriority="64"/>
-    <w:lsdException w:name="Medium List 1 Accent 1" w:uiPriority="65"/>
-    <w:lsdException w:name="Revision" w:semiHidden="1"/>
-    <w:lsdException w:name="List Paragraph" w:uiPriority="34" w:qFormat="1"/>
-    <w:lsdException w:name="Quote" w:uiPriority="29" w:qFormat="1"/>
-    <w:lsdException w:name="Intense Quote" w:uiPriority="30" w:qFormat="1"/>
-    <w:lsdException w:name="Medium List 2 Accent 1" w:uiPriority="66"/>
-    <w:lsdException w:name="Medium Grid 1 Accent 1" w:uiPriority="67"/>
-    <w:lsdException w:name="Medium Grid 2 Accent 1" w:uiPriority="68"/>
-    <w:lsdException w:name="Medium Grid 3 Accent 1" w:uiPriority="69"/>
-    <w:lsdException w:name="Dark List Accent 1" w:uiPriority="70"/>
-    <w:lsdException w:name="Colorful Shading Accent 1" w:uiPriority="71"/>
-    <w:lsdException w:name="Colorful List Accent 1" w:uiPriority="72"/>
-    <w:lsdException w:name="Colorful Grid Accent 1" w:uiPriority="73"/>
-    <w:lsdException w:name="Light Shading Accent 2" w:uiPriority="60"/>
-    <w:lsdException w:name="Light List Accent 2" w:uiPriority="61"/>
-    <w:lsdException w:name="Light Grid Accent 2" w:uiPriority="62"/>
-    <w:lsdException w:name="Medium Shading 1 Accent 2" w:uiPriority="63"/>
-    <w:lsdException w:name="Medium Shading 2 Accent 2" w:uiPriority="64"/>
-    <w:lsdException w:name="Medium List 1 Accent 2" w:uiPriority="65"/>
-    <w:lsdException w:name="Medium List 2 Accent 2" w:uiPriority="66"/>
-    <w:lsdException w:name="Medium Grid 1 Accent 2" w:uiPriority="67"/>
-    <w:lsdException w:name="Medium Grid 2 Accent 2" w:uiPriority="68"/>
-    <w:lsdException w:name="Medium Grid 3 Accent 2" w:uiPriority="69"/>
-    <w:lsdException w:name="Dark List Accent 2" w:uiPriority="70"/>
-    <w:lsdException w:name="Colorful Shading Accent 2" w:uiPriority="71"/>
-    <w:lsdException w:name="Colorful List Accent 2" w:uiPriority="72"/>
-    <w:lsdException w:name="Colorful Grid Accent 2" w:uiPriority="73"/>
-    <w:lsdException w:name="Light Shading Accent 3" w:uiPriority="60"/>
-    <w:lsdException w:name="Light List Accent 3" w:uiPriority="61"/>
-    <w:lsdException w:name="Light Grid Accent 3" w:uiPriority="62"/>
-    <w:lsdException w:name="Medium Shading 1 Accent 3" w:uiPriority="63"/>
-    <w:lsdException w:name="Medium Shading 2 Accent 3" w:uiPriority="64"/>
-    <w:lsdException w:name="Medium List 1 Accent 3" w:uiPriority="65"/>
-    <w:lsdException w:name="Medium List 2 Accent 3" w:uiPriority="66"/>
-    <w:lsdException w:name="Medium Grid 1 Accent 3" w:uiPriority="67"/>
-    <w:lsdException w:name="Medium Grid 2 Accent 3" w:uiPriority="68"/>
-    <w:lsdException w:name="Medium Grid 3 Accent 3" w:uiPriority="69"/>
-    <w:lsdException w:name="Dark List Accent 3" w:uiPriority="70"/>
-    <w:lsdException w:name="Colorful Shading Accent 3" w:uiPriority="71"/>
-    <w:lsdException w:name="Colorful List Accent 3" w:uiPriority="72"/>
-    <w:lsdException w:name="Colorful Grid Accent 3" w:uiPriority="73"/>
-    <w:lsdException w:name="Light Shading Accent 4" w:uiPriority="60"/>
-    <w:lsdException w:name="Light List Accent 4" w:uiPriority="61"/>
-    <w:lsdException w:name="Light Grid Accent 4" w:uiPriority="62"/>
-    <w:lsdException w:name="Medium Shading 1 Accent 4" w:uiPriority="63"/>
-    <w:lsdException w:name="Medium Shading 2 Accent 4" w:uiPriority="64"/>
-    <w:lsdException w:name="Medium List 1 Accent 4" w:uiPriority="65"/>
-    <w:lsdException w:name="Medium List 2 Accent 4" w:uiPriority="66"/>
-    <w:lsdException w:name="Medium Grid 1 Accent 4" w:uiPriority="67"/>
-    <w:lsdException w:name="Medium Grid 2 Accent 4" w:uiPriority="68"/>
-    <w:lsdException w:name="Medium Grid 3 Accent 4" w:uiPriority="69"/>
-    <w:lsdException w:name="Dark List Accent 4" w:uiPriority="70"/>
-    <w:lsdException w:name="Colorful Shading Accent 4" w:uiPriority="71"/>
-    <w:lsdException w:name="Colorful List Accent 4" w:uiPriority="72"/>
-    <w:lsdException w:name="Colorful Grid Accent 4" w:uiPriority="73"/>
-    <w:lsdException w:name="Light Shading Accent 5" w:uiPriority="60"/>
-    <w:lsdException w:name="Light List Accent 5" w:uiPriority="61"/>
-    <w:lsdException w:name="Light Grid Accent 5" w:uiPriority="62"/>
-    <w:lsdException w:name="Medium Shading 1 Accent 5" w:uiPriority="63"/>
-    <w:lsdException w:name="Medium Shading 2 Accent 5" w:uiPriority="64"/>
-    <w:lsdException w:name="Medium List 1 Accent 5" w:uiPriority="65"/>
-    <w:lsdException w:name="Medium List 2 Accent 5" w:uiPriority="66"/>
-    <w:lsdException w:name="Medium Grid 1 Accent 5" w:uiPriority="67"/>
-    <w:lsdException w:name="Medium Grid 2 Accent 5" w:uiPriority="68"/>
-    <w:lsdException w:name="Medium Grid 3 Accent 5" w:uiPriority="69"/>
-    <w:lsdException w:name="Dark List Accent 5" w:uiPriority="70"/>
-    <w:lsdException w:name="Colorful Shading Accent 5" w:uiPriority="71"/>
-    <w:lsdException w:name="Colorful List Accent 5" w:uiPriority="72"/>
-    <w:lsdException w:name="Colorful Grid Accent 5" w:uiPriority="73"/>
-    <w:lsdException w:name="Light Shading Accent 6" w:uiPriority="60"/>
-    <w:lsdException w:name="Light List Accent 6" w:uiPriority="61"/>
-    <w:lsdException w:name="Light Grid Accent 6" w:uiPriority="62"/>
-    <w:lsdException w:name="Medium Shading 1 Accent 6" w:uiPriority="63"/>
-    <w:lsdException w:name="Medium Shading 2 Accent 6" w:uiPriority="64"/>
-    <w:lsdException w:name="Medium List 1 Accent 6" w:uiPriority="65"/>
-    <w:lsdException w:name="Medium List 2 Accent 6" w:uiPriority="66"/>
-    <w:lsdException w:name="Medium Grid 1 Accent 6" w:uiPriority="67"/>
-    <w:lsdException w:name="Medium Grid 2 Accent 6" w:uiPriority="68"/>
-    <w:lsdException w:name="Medium Grid 3 Accent 6" w:uiPriority="69"/>
-    <w:lsdException w:name="Dark List Accent 6" w:uiPriority="70"/>
-    <w:lsdException w:name="Colorful Shading Accent 6" w:uiPriority="71"/>
-    <w:lsdException w:name="Colorful List Accent 6" w:uiPriority="72"/>
-    <w:lsdException w:name="Colorful Grid Accent 6" w:uiPriority="73"/>
-    <w:lsdException w:name="Subtle Emphasis" w:uiPriority="19" w:qFormat="1"/>
-    <w:lsdException w:name="Intense Emphasis" w:uiPriority="21" w:qFormat="1"/>
-    <w:lsdException w:name="Subtle Reference" w:uiPriority="31" w:qFormat="1"/>
-    <w:lsdException w:name="Intense Reference" w:uiPriority="32" w:qFormat="1"/>
-    <w:lsdException w:name="Book Title" w:uiPriority="33" w:qFormat="1"/>
-    <w:lsdException w:name="Bibliography" w:semiHidden="1" w:uiPriority="37" w:unhideWhenUsed="1"/>
-    <w:lsdException w:name="TOC Heading" w:semiHidden="1" w:uiPriority="39" w:unhideWhenUsed="1" w:qFormat="1"/>
-    <w:lsdException w:name="Plain Table 1" w:uiPriority="41"/>
-    <w:lsdException w:name="Plain Table 2" w:uiPriority="42"/>
-    <w:lsdException w:name="Plain Table 3" w:uiPriority="43"/>
-    <w:lsdException w:name="Plain Table 4" w:uiPriority="44"/>
-    <w:lsdException w:name="Plain Table 5" w:uiPriority="45"/>
-    <w:lsdException w:name="Grid Table Light" w:uiPriority="40"/>
-    <w:lsdException w:name="Grid Table 1 Light" w:uiPriority="46"/>
-    <w:lsdException w:name="Grid Table 2" w:uiPriority="47"/>
-    <w:lsdException w:name="Grid Table 3" w:uiPriority="48"/>
-    <w:lsdException w:name="Grid Table 4" w:uiPriority="49"/>
-    <w:lsdException w:name="Grid Table 5 Dark" w:uiPriority="50"/>
-    <w:lsdException w:name="Grid Table 6 Colorful" w:uiPriority="51"/>
-    <w:lsdException w:name="Grid Table 7 Colorful" w:uiPriority="52"/>
-    <w:lsdException w:name="Grid Table 1 Light Accent 1" w:uiPriority="46"/>
-    <w:lsdException w:name="Grid Table 2 Accent 1" w:uiPriority="47"/>
-    <w:lsdException w:name="Grid Table 3 Accent 1" w:uiPriority="48"/>
-    <w:lsdException w:name="Grid Table 4 Accent 1" w:uiPriority="49"/>
-    <w:lsdException w:name="Grid Table 5 Dark Accent 1" w:uiPriority="50"/>
-    <w:lsdException w:name="Grid Table 6 Colorful Accent 1" w:uiPriority="51"/>
-    <w:lsdException w:name="Grid Table 7 Colorful Accent 1" w:uiPriority="52"/>
-    <w:lsdException w:name="Grid Table 1 Light Accent 2" w:uiPriority="46"/>
-    <w:lsdException w:name="Grid Table 2 Accent 2" w:uiPriority="47"/>
-    <w:lsdException w:name="Grid Table 3 Accent 2" w:uiPriority="48"/>
-    <w:lsdException w:name="Grid Table 4 Accent 2" w:uiPriority="49"/>
-    <w:lsdException w:name="Grid Table 5 Dark Accent 2" w:uiPriority="50"/>
-    <w:lsdException w:name="Grid Table 6 Colorful Accent 2" w:uiPriority="51"/>
-    <w:lsdException w:name="Grid Table 7 Colorful Accent 2" w:uiPriority="52"/>
-    <w:lsdException w:name="Grid Table 1 Light Accent 3" w:uiPriority="46"/>
-    <w:lsdException w:name="Grid Table 2 Accent 3" w:uiPriority="47"/>
-    <w:lsdException w:name="Grid Table 3 Accent 3" w:uiPriority="48"/>
-    <w:lsdException w:name="Grid Table 4 Accent 3" w:uiPriority="49"/>
-    <w:lsdException w:name="Grid Table 5 Dark Accent 3" w:uiPriority="50"/>
-    <w:lsdException w:name="Grid Table 6 Colorful Accent 3" w:uiPriority="51"/>
-    <w:lsdException w:name="Grid Table 7 Colorful Accent 3" w:uiPriority="52"/>
-    <w:lsdException w:name="Grid Table 1 Light Accent 4" w:uiPriority="46"/>
-    <w:lsdException w:name="Grid Table 2 Accent 4" w:uiPriority="47"/>
-    <w:lsdException w:name="Grid Table 3 Accent 4" w:uiPriority="48"/>
-    <w:lsdException w:name="Grid Table 4 Accent 4" w:uiPriority="49"/>
-    <w:lsdException w:name="Grid Table 5 Dark Accent 4" w:uiPriority="50"/>
-    <w:lsdException w:name="Grid Table 6 Colorful Accent 4" w:uiPriority="51"/>
-    <w:lsdException w:name="Grid Table 7 Colorful Accent 4" w:uiPriority="52"/>
-    <w:lsdException w:name="Grid Table 1 Light Accent 5" w:uiPriority="46"/>
-    <w:lsdException w:name="Grid Table 2 Accent 5" w:uiPriority="47"/>
-    <w:lsdException w:name="Grid Table 3 Accent 5" w:uiPriority="48"/>
-    <w:lsdException w:name="Grid Table 4 Accent 5" w:uiPriority="49"/>
-    <w:lsdException w:name="Grid Table 5 Dark Accent 5" w:uiPriority="50"/>
-    <w:lsdException w:name="Grid Table 6 Colorful Accent 5" w:uiPriority="51"/>
-    <w:lsdException w:name="Grid Table 7 Colorful Accent 5" w:uiPriority="52"/>
-    <w:lsdException w:name="Grid Table 1 Light Accent 6" w:uiPriority="46"/>
-    <w:lsdException w:name="Grid Table 2 Accent 6" w:uiPriority="47"/>
-    <w:lsdException w:name="Grid Table 3 Accent 6" w:uiPriority="48"/>
-    <w:lsdException w:name="Grid Table 4 Accent 6" w:uiPriority="49"/>
-    <w:lsdException w:name="Grid Table 5 Dark Accent 6" w:uiPriority="50"/>
-    <w:lsdException w:name="Grid Table 6 Colorful Accent 6" w:uiPriority="51"/>
-    <w:lsdException w:name="Grid Table 7 Colorful Accent 6" w:uiPriority="52"/>
-    <w:lsdException w:name="List Table 1 Light" w:uiPriority="46"/>
-    <w:lsdException w:name="List Table 2" w:uiPriority="47"/>
-    <w:lsdException w:name="List Table 3" w:uiPriority="48"/>
-    <w:lsdException w:name="List Table 4" w:uiPriority="49"/>
-    <w:lsdException w:name="List Table 5 Dark" w:uiPriority="50"/>
-    <w:lsdException w:name="List Table 6 Colorful" w:uiPriority="51"/>
-    <w:lsdException w:name="List Table 7 Colorful" w:uiPriority="52"/>
-    <w:lsdException w:name="List Table 1 Light Accent 1" w:uiPriority="46"/>
-    <w:lsdException w:name="List Table 2 Accent 1" w:uiPriority="47"/>
-    <w:lsdException w:name="List Table 3 Accent 1" w:uiPriority="48"/>
-    <w:lsdException w:name="List Table 4 Accent 1" w:uiPriority="49"/>
-    <w:lsdException w:name="List Table 5 Dark Accent 1" w:uiPriority="50"/>
-    <w:lsdException w:name="List Table 6 Colorful Accent 1" w:uiPriority="51"/>
-    <w:lsdException w:name="List Table 7 Colorful Accent 1" w:uiPriority="52"/>
-    <w:lsdException w:name="List Table 1 Light Accent 2" w:uiPriority="46"/>
-    <w:lsdException w:name="List Table 2 Accent 2" w:uiPriority="47"/>
-    <w:lsdException w:name="List Table 3 Accent 2" w:uiPriority="48"/>
-    <w:lsdException w:name="List Table 4 Accent 2" w:uiPriority="49"/>
-    <w:lsdException w:name="List Table 5 Dark Accent 2" w:uiPriority="50"/>
-    <w:lsdException w:name="List Table 6 Colorful Accent 2" w:uiPriority="51"/>
-    <w:lsdException w:name="List Table 7 Colorful Accent 2" w:uiPriority="52"/>
-    <w:lsdException w:name="List Table 1 Light Accent 3" w:uiPriority="46"/>
-    <w:lsdException w:name="List Table 2 Accent 3" w:uiPriority="47"/>
-    <w:lsdException w:name="List Table 3 Accent 3" w:uiPriority="48"/>
-    <w:lsdException w:name="List Table 4 Accent 3" w:uiPriority="49"/>
-    <w:lsdException w:name="List Table 5 Dark Accent 3" w:uiPriority="50"/>
-    <w:lsdException w:name="List Table 6 Colorful Accent 3" w:uiPriority="51"/>
-    <w:lsdException w:name="List Table 7 Colorful Accent 3" w:uiPriority="52"/>
-    <w:lsdException w:name="List Table 1 Light Accent 4" w:uiPriority="46"/>
-    <w:lsdException w:name="List Table 2 Accent 4" w:uiPriority="47"/>
-    <w:lsdException w:name="List Table 3 Accent 4" w:uiPriority="48"/>
-    <w:lsdException w:name="List Table 4 Accent 4" w:uiPriority="49"/>
-    <w:lsdException w:name="List Table 5 Dark Accent 4" w:uiPriority="50"/>
-    <w:lsdException w:name="List Table 6 Colorful Accent 4" w:uiPriority="51"/>
-    <w:lsdException w:name="List Table 7 Colorful Accent 4" w:uiPriority="52"/>
-    <w:lsdException w:name="List Table 1 Light Accent 5" w:uiPriority="46"/>
-    <w:lsdException w:name="List Table 2 Accent 5" w:uiPriority="47"/>
-    <w:lsdException w:name="List Table 3 Accent 5" w:uiPriority="48"/>
-    <w:lsdException w:name="List Table 4 Accent 5" w:uiPriority="49"/>
-    <w:lsdException w:name="List Table 5 Dark Accent 5" w:uiPriority="50"/>
-    <w:lsdException w:name="List Table 6 Colorful Accent 5" w:uiPriority="51"/>
-    <w:lsdException w:name="List Table 7 Colorful Accent 5" w:uiPriority="52"/>
-    <w:lsdException w:name="List Table 1 Light Accent 6" w:uiPriority="46"/>
-    <w:lsdException w:name="List Table 2 Accent 6" w:uiPriority="47"/>
-    <w:lsdException w:name="List Table 3 Accent 6" w:uiPriority="48"/>
-    <w:lsdException w:name="List Table 4 Accent 6" w:uiPriority="49"/>
-    <w:lsdException w:name="List Table 5 Dark Accent 6" w:uiPriority="50"/>
-    <w:lsdException w:name="List Table 6 Colorful Accent 6" w:uiPriority="51"/>
-    <w:lsdException w:name="List Table 7 Colorful Accent 6" w:uiPriority="52"/>
-    <w:lsdException w:name="Mention" w:semiHidden="1" w:unhideWhenUsed="1"/>
+  <w:latentStyles w:defLockedState="0" w:defUIPriority="99" w:defSemiHidden="1" w:defUnhideWhenUsed="1" w:defQFormat="0" w:count="267">
+    <w:lsdException w:name="Normal" w:semiHidden="0" w:uiPriority="0" w:unhideWhenUsed="0" w:qFormat="1"/>
+    <w:lsdException w:name="heading 1" w:semiHidden="0" w:uiPriority="9" w:unhideWhenUsed="0" w:qFormat="1"/>
+    <w:lsdException w:name="heading 2" w:uiPriority="9" w:qFormat="1"/>
+    <w:lsdException w:name="heading 3" w:uiPriority="9" w:qFormat="1"/>
+    <w:lsdException w:name="heading 4" w:uiPriority="9" w:qFormat="1"/>
+    <w:lsdException w:name="heading 5" w:uiPriority="9" w:qFormat="1"/>
+    <w:lsdException w:name="heading 6" w:uiPriority="9" w:qFormat="1"/>
+    <w:lsdException w:name="heading 7" w:uiPriority="9" w:qFormat="1"/>
+    <w:lsdException w:name="heading 8" w:uiPriority="9" w:qFormat="1"/>
+    <w:lsdException w:name="heading 9" w:uiPriority="9" w:qFormat="1"/>
+    <w:lsdException w:name="toc 1" w:uiPriority="39"/>
+    <w:lsdException w:name="toc 2" w:uiPriority="39"/>
+    <w:lsdException w:name="toc 3" w:uiPriority="39"/>
+    <w:lsdException w:name="toc 4" w:uiPriority="39"/>
+    <w:lsdException w:name="toc 5" w:uiPriority="39"/>
+    <w:lsdException w:name="toc 6" w:uiPriority="39"/>
+    <w:lsdException w:name="toc 7" w:uiPriority="39"/>
+    <w:lsdException w:name="toc 8" w:uiPriority="39"/>
+    <w:lsdException w:name="toc 9" w:uiPriority="39"/>
+    <w:lsdException w:name="caption" w:uiPriority="35" w:qFormat="1"/>
+    <w:lsdException w:name="Title" w:semiHidden="0" w:uiPriority="10" w:unhideWhenUsed="0" w:qFormat="1"/>
+    <w:lsdException w:name="Default Paragraph Font" w:uiPriority="1"/>
+    <w:lsdException w:name="Subtitle" w:semiHidden="0" w:uiPriority="11" w:unhideWhenUsed="0" w:qFormat="1"/>
+    <w:lsdException w:name="Strong" w:semiHidden="0" w:uiPriority="22" w:unhideWhenUsed="0" w:qFormat="1"/>
+    <w:lsdException w:name="Emphasis" w:semiHidden="0" w:uiPriority="20" w:unhideWhenUsed="0" w:qFormat="1"/>
+    <w:lsdException w:name="Table Grid" w:semiHidden="0" w:uiPriority="39" w:unhideWhenUsed="0"/>
+    <w:lsdException w:name="Placeholder Text" w:unhideWhenUsed="0"/>
+    <w:lsdException w:name="No Spacing" w:semiHidden="0" w:uiPriority="1" w:unhideWhenUsed="0" w:qFormat="1"/>
+    <w:lsdException w:name="Light Shading" w:semiHidden="0" w:uiPriority="60" w:unhideWhenUsed="0"/>
+    <w:lsdException w:name="Light List" w:semiHidden="0" w:uiPriority="61" w:unhideWhenUsed="0"/>
+    <w:lsdException w:name="Light Grid" w:semiHidden="0" w:uiPriority="62" w:unhideWhenUsed="0"/>
+    <w:lsdException w:name="Medium Shading 1" w:semiHidden="0" w:uiPriority="63" w:unhideWhenUsed="0"/>
+    <w:lsdException w:name="Medium Shading 2" w:semiHidden="0" w:uiPriority="64" w:unhideWhenUsed="0"/>
+    <w:lsdException w:name="Medium List 1" w:semiHidden="0" w:uiPriority="65" w:unhideWhenUsed="0"/>
+    <w:lsdException w:name="Medium List 2" w:semiHidden="0" w:uiPriority="66" w:unhideWhenUsed="0"/>
+    <w:lsdException w:name="Medium Grid 1" w:semiHidden="0" w:uiPriority="67" w:unhideWhenUsed="0"/>
+    <w:lsdException w:name="Medium Grid 2" w:semiHidden="0" w:uiPriority="68" w:unhideWhenUsed="0"/>
+    <w:lsdException w:name="Medium Grid 3" w:semiHidden="0" w:uiPriority="69" w:unhideWhenUsed="0"/>
+    <w:lsdException w:name="Dark List" w:semiHidden="0" w:uiPriority="70" w:unhideWhenUsed="0"/>
+    <w:lsdException w:name="Colorful Shading" w:semiHidden="0" w:uiPriority="71" w:unhideWhenUsed="0"/>
+    <w:lsdException w:name="Colorful List" w:semiHidden="0" w:uiPriority="72" w:unhideWhenUsed="0"/>
+    <w:lsdException w:name="Colorful Grid" w:semiHidden="0" w:uiPriority="73" w:unhideWhenUsed="0"/>
+    <w:lsdException w:name="Light Shading Accent 1" w:semiHidden="0" w:uiPriority="60" w:unhideWhenUsed="0"/>
+    <w:lsdException w:name="Light List Accent 1" w:semiHidden="0" w:uiPriority="61" w:unhideWhenUsed="0"/>
+    <w:lsdException w:name="Light Grid Accent 1" w:semiHidden="0" w:uiPriority="62" w:unhideWhenUsed="0"/>
+    <w:lsdException w:name="Medium Shading 1 Accent 1" w:semiHidden="0" w:uiPriority="63" w:unhideWhenUsed="0"/>
+    <w:lsdException w:name="Medium Shading 2 Accent 1" w:semiHidden="0" w:uiPriority="64" w:unhideWhenUsed="0"/>
+    <w:lsdException w:name="Medium List 1 Accent 1" w:semiHidden="0" w:uiPriority="65" w:unhideWhenUsed="0"/>
+    <w:lsdException w:name="Revision" w:unhideWhenUsed="0"/>
+    <w:lsdException w:name="List Paragraph" w:semiHidden="0" w:uiPriority="34" w:unhideWhenUsed="0" w:qFormat="1"/>
+    <w:lsdException w:name="Quote" w:semiHidden="0" w:uiPriority="29" w:unhideWhenUsed="0" w:qFormat="1"/>
+    <w:lsdException w:name="Intense Quote" w:semiHidden="0" w:uiPriority="30" w:unhideWhenUsed="0" w:qFormat="1"/>
+    <w:lsdException w:name="Medium List 2 Accent 1" w:semiHidden="0" w:uiPriority="66" w:unhideWhenUsed="0"/>
+    <w:lsdException w:name="Medium Grid 1 Accent 1" w:semiHidden="0" w:uiPriority="67" w:unhideWhenUsed="0"/>
+    <w:lsdException w:name="Medium Grid 2 Accent 1" w:semiHidden="0" w:uiPriority="68" w:unhideWhenUsed="0"/>
+    <w:lsdException w:name="Medium Grid 3 Accent 1" w:semiHidden="0" w:uiPriority="69" w:unhideWhenUsed="0"/>
+    <w:lsdException w:name="Dark List Accent 1" w:semiHidden="0" w:uiPriority="70" w:unhideWhenUsed="0"/>
+    <w:lsdException w:name="Colorful Shading Accent 1" w:semiHidden="0" w:uiPriority="71" w:unhideWhenUsed="0"/>
+    <w:lsdException w:name="Colorful List Accent 1" w:semiHidden="0" w:uiPriority="72" w:unhideWhenUsed="0"/>
+    <w:lsdException w:name="Colorful Grid Accent 1" w:semiHidden="0" w:uiPriority="73" w:unhideWhenUsed="0"/>
+    <w:lsdException w:name="Light Shading Accent 2" w:semiHidden="0" w:uiPriority="60" w:unhideWhenUsed="0"/>
+    <w:lsdException w:name="Light List Accent 2" w:semiHidden="0" w:uiPriority="61" w:unhideWhenUsed="0"/>
+    <w:lsdException w:name="Light Grid Accent 2" w:semiHidden="0" w:uiPriority="62" w:unhideWhenUsed="0"/>
+    <w:lsdException w:name="Medium Shading 1 Accent 2" w:semiHidden="0" w:uiPriority="63" w:unhideWhenUsed="0"/>
+    <w:lsdException w:name="Medium Shading 2 Accent 2" w:semiHidden="0" w:uiPriority="64" w:unhideWhenUsed="0"/>
+    <w:lsdException w:name="Medium List 1 Accent 2" w:semiHidden="0" w:uiPriority="65" w:unhideWhenUsed="0"/>
+    <w:lsdException w:name="Medium List 2 Accent 2" w:semiHidden="0" w:uiPriority="66" w:unhideWhenUsed="0"/>
+    <w:lsdException w:name="Medium Grid 1 Accent 2" w:semiHidden="0" w:uiPriority="67" w:unhideWhenUsed="0"/>
+    <w:lsdException w:name="Medium Grid 2 Accent 2" w:semiHidden="0" w:uiPriority="68" w:unhideWhenUsed="0"/>
+    <w:lsdException w:name="Medium Grid 3 Accent 2" w:semiHidden="0" w:uiPriority="69" w:unhideWhenUsed="0"/>
+    <w:lsdException w:name="Dark List Accent 2" w:semiHidden="0" w:uiPriority="70" w:unhideWhenUsed="0"/>
+    <w:lsdException w:name="Colorful Shading Accent 2" w:semiHidden="0" w:uiPriority="71" w:unhideWhenUsed="0"/>
+    <w:lsdException w:name="Colorful List Accent 2" w:semiHidden="0" w:uiPriority="72" w:unhideWhenUsed="0"/>
+    <w:lsdException w:name="Colorful Grid Accent 2" w:semiHidden="0" w:uiPriority="73" w:unhideWhenUsed="0"/>
+    <w:lsdException w:name="Light Shading Accent 3" w:semiHidden="0" w:uiPriority="60" w:unhideWhenUsed="0"/>
+    <w:lsdException w:name="Light List Accent 3" w:semiHidden="0" w:uiPriority="61" w:unhideWhenUsed="0"/>
+    <w:lsdException w:name="Light Grid Accent 3" w:semiHidden="0" w:uiPriority="62" w:unhideWhenUsed="0"/>
+    <w:lsdException w:name="Medium Shading 1 Accent 3" w:semiHidden="0" w:uiPriority="63" w:unhideWhenUsed="0"/>
+    <w:lsdException w:name="Medium Shading 2 Accent 3" w:semiHidden="0" w:uiPriority="64" w:unhideWhenUsed="0"/>
+    <w:lsdException w:name="Medium List 1 Accent 3" w:semiHidden="0" w:uiPriority="65" w:unhideWhenUsed="0"/>
+    <w:lsdException w:name="Medium List 2 Accent 3" w:semiHidden="0" w:uiPriority="66" w:unhideWhenUsed="0"/>
+    <w:lsdException w:name="Medium Grid 1 Accent 3" w:semiHidden="0" w:uiPriority="67" w:unhideWhenUsed="0"/>
+    <w:lsdException w:name="Medium Grid 2 Accent 3" w:semiHidden="0" w:uiPriority="68" w:unhideWhenUsed="0"/>
+    <w:lsdException w:name="Medium Grid 3 Accent 3" w:semiHidden="0" w:uiPriority="69" w:unhideWhenUsed="0"/>
+    <w:lsdException w:name="Dark List Accent 3" w:semiHidden="0" w:uiPriority="70" w:unhideWhenUsed="0"/>
+    <w:lsdException w:name="Colorful Shading Accent 3" w:semiHidden="0" w:uiPriority="71" w:unhideWhenUsed="0"/>
+    <w:lsdException w:name="Colorful List Accent 3" w:semiHidden="0" w:uiPriority="72" w:unhideWhenUsed="0"/>
+    <w:lsdException w:name="Colorful Grid Accent 3" w:semiHidden="0" w:uiPriority="73" w:unhideWhenUsed="0"/>
+    <w:lsdException w:name="Light Shading Accent 4" w:semiHidden="0" w:uiPriority="60" w:unhideWhenUsed="0"/>
+    <w:lsdException w:name="Light List Accent 4" w:semiHidden="0" w:uiPriority="61" w:unhideWhenUsed="0"/>
+    <w:lsdException w:name="Light Grid Accent 4" w:semiHidden="0" w:uiPriority="62" w:unhideWhenUsed="0"/>
+    <w:lsdException w:name="Medium Shading 1 Accent 4" w:semiHidden="0" w:uiPriority="63" w:unhideWhenUsed="0"/>
+    <w:lsdException w:name="Medium Shading 2 Accent 4" w:semiHidden="0" w:uiPriority="64" w:unhideWhenUsed="0"/>
+    <w:lsdException w:name="Medium List 1 Accent 4" w:semiHidden="0" w:uiPriority="65" w:unhideWhenUsed="0"/>
+    <w:lsdException w:name="Medium List 2 Accent 4" w:semiHidden="0" w:uiPriority="66" w:unhideWhenUsed="0"/>
+    <w:lsdException w:name="Medium Grid 1 Accent 4" w:semiHidden="0" w:uiPriority="67" w:unhideWhenUsed="0"/>
+    <w:lsdException w:name="Medium Grid 2 Accent 4" w:semiHidden="0" w:uiPriority="68" w:unhideWhenUsed="0"/>
+    <w:lsdException w:name="Medium Grid 3 Accent 4" w:semiHidden="0" w:uiPriority="69" w:unhideWhenUsed="0"/>
+    <w:lsdException w:name="Dark List Accent 4" w:semiHidden="0" w:uiPriority="70" w:unhideWhenUsed="0"/>
+    <w:lsdException w:name="Colorful Shading Accent 4" w:semiHidden="0" w:uiPriority="71" w:unhideWhenUsed="0"/>
+    <w:lsdException w:name="Colorful List Accent 4" w:semiHidden="0" w:uiPriority="72" w:unhideWhenUsed="0"/>
+    <w:lsdException w:name="Colorful Grid Accent 4" w:semiHidden="0" w:uiPriority="73" w:unhideWhenUsed="0"/>
+    <w:lsdException w:name="Light Shading Accent 5" w:semiHidden="0" w:uiPriority="60" w:unhideWhenUsed="0"/>
+    <w:lsdException w:name="Light List Accent 5" w:semiHidden="0" w:uiPriority="61" w:unhideWhenUsed="0"/>
+    <w:lsdException w:name="Light Grid Accent 5" w:semiHidden="0" w:uiPriority="62" w:unhideWhenUsed="0"/>
+    <w:lsdException w:name="Medium Shading 1 Accent 5" w:semiHidden="0" w:uiPriority="63" w:unhideWhenUsed="0"/>
+    <w:lsdException w:name="Medium Shading 2 Accent 5" w:semiHidden="0" w:uiPriority="64" w:unhideWhenUsed="0"/>
+    <w:lsdException w:name="Medium List 1 Accent 5" w:semiHidden="0" w:uiPriority="65" w:unhideWhenUsed="0"/>
+    <w:lsdException w:name="Medium List 2 Accent 5" w:semiHidden="0" w:uiPriority="66" w:unhideWhenUsed="0"/>
+    <w:lsdException w:name="Medium Grid 1 Accent 5" w:semiHidden="0" w:uiPriority="67" w:unhideWhenUsed="0"/>
+    <w:lsdException w:name="Medium Grid 2 Accent 5" w:semiHidden="0" w:uiPriority="68" w:unhideWhenUsed="0"/>
+    <w:lsdException w:name="Medium Grid 3 Accent 5" w:semiHidden="0" w:uiPriority="69" w:unhideWhenUsed="0"/>
+    <w:lsdException w:name="Dark List Accent 5" w:semiHidden="0" w:uiPriority="70" w:unhideWhenUsed="0"/>
+    <w:lsdException w:name="Colorful Shading Accent 5" w:semiHidden="0" w:uiPriority="71" w:unhideWhenUsed="0"/>
+    <w:lsdException w:name="Colorful List Accent 5" w:semiHidden="0" w:uiPriority="72" w:unhideWhenUsed="0"/>
+    <w:lsdException w:name="Colorful Grid Accent 5" w:semiHidden="0" w:uiPriority="73" w:unhideWhenUsed="0"/>
+    <w:lsdException w:name="Light Shading Accent 6" w:semiHidden="0" w:uiPriority="60" w:unhideWhenUsed="0"/>
+    <w:lsdException w:name="Light List Accent 6" w:semiHidden="0" w:uiPriority="61" w:unhideWhenUsed="0"/>
+    <w:lsdException w:name="Light Grid Accent 6" w:semiHidden="0" w:uiPriority="62" w:unhideWhenUsed="0"/>
+    <w:lsdException w:name="Medium Shading 1 Accent 6" w:semiHidden="0" w:uiPriority="63" w:unhideWhenUsed="0"/>
+    <w:lsdException w:name="Medium Shading 2 Accent 6" w:semiHidden="0" w:uiPriority="64" w:unhideWhenUsed="0"/>
+    <w:lsdException w:name="Medium List 1 Accent 6" w:semiHidden="0" w:uiPriority="65" w:unhideWhenUsed="0"/>
+    <w:lsdException w:name="Medium List 2 Accent 6" w:semiHidden="0" w:uiPriority="66" w:unhideWhenUsed="0"/>
+    <w:lsdException w:name="Medium Grid 1 Accent 6" w:semiHidden="0" w:uiPriority="67" w:unhideWhenUsed="0"/>
+    <w:lsdException w:name="Medium Grid 2 Accent 6" w:semiHidden="0" w:uiPriority="68" w:unhideWhenUsed="0"/>
+    <w:lsdException w:name="Medium Grid 3 Accent 6" w:semiHidden="0" w:uiPriority="69" w:unhideWhenUsed="0"/>
+    <w:lsdException w:name="Dark List Accent 6" w:semiHidden="0" w:uiPriority="70" w:unhideWhenUsed="0"/>
+    <w:lsdException w:name="Colorful Shading Accent 6" w:semiHidden="0" w:uiPriority="71" w:unhideWhenUsed="0"/>
+    <w:lsdException w:name="Colorful List Accent 6" w:semiHidden="0" w:uiPriority="72" w:unhideWhenUsed="0"/>
+    <w:lsdException w:name="Colorful Grid Accent 6" w:semiHidden="0" w:uiPriority="73" w:unhideWhenUsed="0"/>
+    <w:lsdException w:name="Subtle Emphasis" w:semiHidden="0" w:uiPriority="19" w:unhideWhenUsed="0" w:qFormat="1"/>
+    <w:lsdException w:name="Intense Emphasis" w:semiHidden="0" w:uiPriority="21" w:unhideWhenUsed="0" w:qFormat="1"/>
+    <w:lsdException w:name="Subtle Reference" w:semiHidden="0" w:uiPriority="31" w:unhideWhenUsed="0" w:qFormat="1"/>
+    <w:lsdException w:name="Intense Reference" w:semiHidden="0" w:uiPriority="32" w:unhideWhenUsed="0" w:qFormat="1"/>
+    <w:lsdException w:name="Book Title" w:semiHidden="0" w:uiPriority="33" w:unhideWhenUsed="0" w:qFormat="1"/>
+    <w:lsdException w:name="Bibliography" w:uiPriority="37"/>
+    <w:lsdException w:name="TOC Heading" w:uiPriority="39" w:qFormat="1"/>
   </w:latentStyles>
   <w:style w:type="paragraph" w:default="1" w:styleId="Normal">
     <w:name w:val="Normal"/>
@@ -8884,6 +9270,7 @@
     <w:uiPriority w:val="99"/>
     <w:semiHidden/>
     <w:unhideWhenUsed/>
+    <w:qFormat/>
     <w:tblPr>
       <w:tblInd w:w="0" w:type="dxa"/>
       <w:tblCellMar>
@@ -9050,6 +9437,7 @@
       <w:spacing w:after="0" w:line="240" w:lineRule="auto"/>
     </w:pPr>
     <w:tblPr>
+      <w:tblInd w:w="0" w:type="dxa"/>
       <w:tblBorders>
         <w:top w:val="single" w:sz="4" w:space="0" w:color="auto"/>
         <w:left w:val="single" w:sz="4" w:space="0" w:color="auto"/>
@@ -9058,6 +9446,12 @@
         <w:insideH w:val="single" w:sz="4" w:space="0" w:color="auto"/>
         <w:insideV w:val="single" w:sz="4" w:space="0" w:color="auto"/>
       </w:tblBorders>
+      <w:tblCellMar>
+        <w:top w:w="0" w:type="dxa"/>
+        <w:left w:w="108" w:type="dxa"/>
+        <w:bottom w:w="0" w:type="dxa"/>
+        <w:right w:w="108" w:type="dxa"/>
+      </w:tblCellMar>
     </w:tblPr>
   </w:style>
   <w:style w:type="character" w:customStyle="1" w:styleId="Heading2Char">
@@ -9344,7 +9738,7 @@
   <a:extraClrSchemeLst/>
   <a:extLst>
     <a:ext uri="{05A4C25C-085E-4340-85A3-A5531E510DB2}">
-      <thm15:themeFamily xmlns:thm15="http://schemas.microsoft.com/office/thememl/2012/main" name="Office Theme" id="{62F939B6-93AF-4DB8-9C6B-D6C7DFDC589F}" vid="{4A3C46E8-61CC-4603-A589-7422A47A8E4A}"/>
+      <thm15:themeFamily xmlns="" xmlns:thm15="http://schemas.microsoft.com/office/thememl/2012/main" name="Office Theme" id="{62F939B6-93AF-4DB8-9C6B-D6C7DFDC589F}" vid="{4A3C46E8-61CC-4603-A589-7422A47A8E4A}"/>
     </a:ext>
   </a:extLst>
 </a:theme>
@@ -9355,7 +9749,7 @@
 </file>
 
 <file path=customXml/itemProps1.xml><?xml version="1.0" encoding="utf-8"?>
-<ds:datastoreItem xmlns:ds="http://schemas.openxmlformats.org/officeDocument/2006/customXml" ds:itemID="{F5930F15-D123-4C99-8B8B-A3765C8FA19E}">
+<ds:datastoreItem xmlns:ds="http://schemas.openxmlformats.org/officeDocument/2006/customXml" ds:itemID="{82A97ECA-149B-4E02-8F5E-CD44A0E1E4D3}">
   <ds:schemaRefs>
     <ds:schemaRef ds:uri="http://schemas.openxmlformats.org/officeDocument/2006/bibliography"/>
   </ds:schemaRefs>

</xml_diff>